<commit_message>
added ascii animation in report
</commit_message>
<xml_diff>
--- a/docs/Assignment2_DCM.docx
+++ b/docs/Assignment2_DCM.docx
@@ -3885,15 +3885,7 @@
         <w:t xml:space="preserve">2.1 </w:t>
       </w:r>
       <w:r>
-        <w:t>Top state module (</w:t>
-      </w:r>
-      <w:proofErr w:type="spellStart"/>
-      <w:r>
-        <w:t>RunClass</w:t>
-      </w:r>
-      <w:proofErr w:type="spellEnd"/>
-      <w:r>
-        <w:t>)</w:t>
+        <w:t>Top state module (RunClass)</w:t>
       </w:r>
       <w:bookmarkEnd w:id="2"/>
     </w:p>
@@ -5778,15 +5770,7 @@
         <w:t xml:space="preserve">This method calls initUserData(), which initializes all user data from the database, then initComponents(), which </w:t>
       </w:r>
       <w:r>
-        <w:t xml:space="preserve">initializes all the text fields, </w:t>
-      </w:r>
-      <w:proofErr w:type="gramStart"/>
-      <w:r>
-        <w:t>buttons</w:t>
-      </w:r>
-      <w:proofErr w:type="gramEnd"/>
-      <w:r>
-        <w:t xml:space="preserve"> and the form </w:t>
+        <w:t xml:space="preserve">initializes all the text fields, buttons and the form </w:t>
       </w:r>
       <w:r>
         <w:t xml:space="preserve">itself. Then, the updateScrollPane() method is called, which displays all registered users on the scroll pane of the window. </w:t>
@@ -5802,13 +5786,8 @@
       <w:r>
         <w:t xml:space="preserve">EditUserForm </w:t>
       </w:r>
-      <w:proofErr w:type="spellStart"/>
-      <w:r>
-        <w:t>getInstance</w:t>
-      </w:r>
-      <w:proofErr w:type="spellEnd"/>
-      <w:r>
-        <w:t>()</w:t>
+      <w:r>
+        <w:t>getInstance()</w:t>
       </w:r>
     </w:p>
     <w:p>
@@ -5934,26 +5913,13 @@
     </w:p>
     <w:p>
       <w:r>
-        <w:t xml:space="preserve">This function updates the left scroll pane displaying all usernames. The function generates a </w:t>
-      </w:r>
-      <w:proofErr w:type="spellStart"/>
-      <w:r>
-        <w:t>DefaultListModel</w:t>
-      </w:r>
-      <w:proofErr w:type="spellEnd"/>
+        <w:t>This function updates the left scroll pane displaying all usernames. The function generates a DefaultListModel</w:t>
+      </w:r>
       <w:r>
         <w:t>, a built-in class in Java, to store each username line by line in the USERNAMES array.</w:t>
       </w:r>
       <w:r>
-        <w:t xml:space="preserve"> Then, it sets the scroll pane with the </w:t>
-      </w:r>
-      <w:proofErr w:type="spellStart"/>
-      <w:r>
-        <w:t>DefaultListModel</w:t>
-      </w:r>
-      <w:proofErr w:type="spellEnd"/>
-      <w:r>
-        <w:t xml:space="preserve">, </w:t>
+        <w:t xml:space="preserve"> Then, it sets the scroll pane with the DefaultListModel, </w:t>
       </w:r>
       <w:r>
         <w:t>allowing for the user to see each username and select each one.</w:t>
@@ -6378,11 +6344,9 @@
             <w:pPr>
               <w:spacing w:line="276" w:lineRule="auto"/>
             </w:pPr>
-            <w:proofErr w:type="spellStart"/>
             <w:r>
               <w:t>DCM_SerialCOM</w:t>
             </w:r>
-            <w:proofErr w:type="spellEnd"/>
           </w:p>
         </w:tc>
         <w:tc>
@@ -6528,11 +6492,9 @@
             <w:pPr>
               <w:spacing w:line="276" w:lineRule="auto"/>
             </w:pPr>
-            <w:proofErr w:type="spellStart"/>
             <w:r>
               <w:t>jSerialCOM</w:t>
             </w:r>
-            <w:proofErr w:type="spellEnd"/>
           </w:p>
         </w:tc>
         <w:tc>
@@ -6544,15 +6506,7 @@
               <w:spacing w:line="276" w:lineRule="auto"/>
             </w:pPr>
             <w:r>
-              <w:t xml:space="preserve">The </w:t>
-            </w:r>
-            <w:proofErr w:type="spellStart"/>
-            <w:r>
-              <w:t>jSerialCom</w:t>
-            </w:r>
-            <w:proofErr w:type="spellEnd"/>
-            <w:r>
-              <w:t xml:space="preserve"> module which handles port communication</w:t>
+              <w:t>The jSerialCom module which handles port communication</w:t>
             </w:r>
             <w:r>
               <w:t xml:space="preserve"> (see </w:t>
@@ -6647,11 +6601,9 @@
             <w:pPr>
               <w:spacing w:line="276" w:lineRule="auto"/>
             </w:pPr>
-            <w:proofErr w:type="spellStart"/>
             <w:r>
               <w:t>PacingModeList</w:t>
             </w:r>
-            <w:proofErr w:type="spellEnd"/>
           </w:p>
         </w:tc>
         <w:tc>
@@ -6677,11 +6629,9 @@
             <w:pPr>
               <w:spacing w:line="276" w:lineRule="auto"/>
             </w:pPr>
-            <w:proofErr w:type="spellStart"/>
             <w:r>
               <w:t>ActivityThresholdList</w:t>
             </w:r>
-            <w:proofErr w:type="spellEnd"/>
           </w:p>
         </w:tc>
         <w:tc>
@@ -6707,11 +6657,9 @@
             <w:pPr>
               <w:spacing w:line="276" w:lineRule="auto"/>
             </w:pPr>
-            <w:proofErr w:type="spellStart"/>
             <w:r>
               <w:t>PacingMode</w:t>
             </w:r>
-            <w:proofErr w:type="spellEnd"/>
           </w:p>
         </w:tc>
         <w:tc>
@@ -6723,15 +6671,7 @@
               <w:spacing w:line="276" w:lineRule="auto"/>
             </w:pPr>
             <w:r>
-              <w:t xml:space="preserve">A byte containing the enumerated index of the pacing mode in </w:t>
-            </w:r>
-            <w:proofErr w:type="spellStart"/>
-            <w:r>
-              <w:t>PacingModeList</w:t>
-            </w:r>
-            <w:proofErr w:type="spellEnd"/>
-            <w:r>
-              <w:t>.</w:t>
+              <w:t>A byte containing the enumerated index of the pacing mode in PacingModeList.</w:t>
             </w:r>
           </w:p>
         </w:tc>
@@ -6745,11 +6685,9 @@
             <w:pPr>
               <w:spacing w:line="276" w:lineRule="auto"/>
             </w:pPr>
-            <w:proofErr w:type="spellStart"/>
             <w:r>
               <w:t>LowerRateLimit</w:t>
             </w:r>
-            <w:proofErr w:type="spellEnd"/>
           </w:p>
         </w:tc>
         <w:tc>
@@ -6775,11 +6713,9 @@
             <w:pPr>
               <w:spacing w:line="276" w:lineRule="auto"/>
             </w:pPr>
-            <w:proofErr w:type="spellStart"/>
             <w:r>
               <w:t>AtrAmplitude</w:t>
             </w:r>
-            <w:proofErr w:type="spellEnd"/>
           </w:p>
         </w:tc>
         <w:tc>
@@ -6805,11 +6741,9 @@
             <w:pPr>
               <w:spacing w:line="276" w:lineRule="auto"/>
             </w:pPr>
-            <w:proofErr w:type="spellStart"/>
             <w:r>
               <w:t>VentAmplitude</w:t>
             </w:r>
-            <w:proofErr w:type="spellEnd"/>
           </w:p>
         </w:tc>
         <w:tc>
@@ -6835,11 +6769,9 @@
             <w:pPr>
               <w:spacing w:line="276" w:lineRule="auto"/>
             </w:pPr>
-            <w:proofErr w:type="spellStart"/>
             <w:r>
               <w:t>AtrSensitivity</w:t>
             </w:r>
-            <w:proofErr w:type="spellEnd"/>
           </w:p>
         </w:tc>
         <w:tc>
@@ -6865,11 +6797,9 @@
             <w:pPr>
               <w:spacing w:line="276" w:lineRule="auto"/>
             </w:pPr>
-            <w:proofErr w:type="spellStart"/>
             <w:r>
               <w:t>VentSensitivity</w:t>
             </w:r>
-            <w:proofErr w:type="spellEnd"/>
           </w:p>
         </w:tc>
         <w:tc>
@@ -6895,11 +6825,9 @@
             <w:pPr>
               <w:spacing w:line="276" w:lineRule="auto"/>
             </w:pPr>
-            <w:proofErr w:type="spellStart"/>
             <w:r>
               <w:t>AtrPulseWidth</w:t>
             </w:r>
-            <w:proofErr w:type="spellEnd"/>
           </w:p>
         </w:tc>
         <w:tc>
@@ -6911,13 +6839,8 @@
               <w:spacing w:line="276" w:lineRule="auto"/>
             </w:pPr>
             <w:r>
-              <w:t xml:space="preserve">An integer containing atrial pulse width in </w:t>
-            </w:r>
-            <w:proofErr w:type="spellStart"/>
-            <w:r>
-              <w:t>ms.</w:t>
-            </w:r>
-            <w:proofErr w:type="spellEnd"/>
+              <w:t>An integer containing atrial pulse width in ms.</w:t>
+            </w:r>
           </w:p>
         </w:tc>
       </w:tr>
@@ -6930,11 +6853,9 @@
             <w:pPr>
               <w:spacing w:line="276" w:lineRule="auto"/>
             </w:pPr>
-            <w:proofErr w:type="spellStart"/>
             <w:r>
               <w:t>VentPulseWidth</w:t>
             </w:r>
-            <w:proofErr w:type="spellEnd"/>
           </w:p>
         </w:tc>
         <w:tc>
@@ -6946,13 +6867,8 @@
               <w:spacing w:line="276" w:lineRule="auto"/>
             </w:pPr>
             <w:r>
-              <w:t xml:space="preserve">An integer containing ventricular pulse width in </w:t>
-            </w:r>
-            <w:proofErr w:type="spellStart"/>
-            <w:r>
-              <w:t>ms.</w:t>
-            </w:r>
-            <w:proofErr w:type="spellEnd"/>
+              <w:t>An integer containing ventricular pulse width in ms.</w:t>
+            </w:r>
           </w:p>
         </w:tc>
       </w:tr>
@@ -6965,11 +6881,9 @@
             <w:pPr>
               <w:spacing w:line="276" w:lineRule="auto"/>
             </w:pPr>
-            <w:proofErr w:type="spellStart"/>
             <w:r>
               <w:t>VentRefractoryPeriod</w:t>
             </w:r>
-            <w:proofErr w:type="spellEnd"/>
           </w:p>
         </w:tc>
         <w:tc>
@@ -6984,16 +6898,11 @@
               <w:t>An integer containing the ventricular refractory period</w:t>
             </w:r>
             <w:r>
-              <w:t xml:space="preserve"> in </w:t>
-            </w:r>
-            <w:proofErr w:type="spellStart"/>
-            <w:r>
-              <w:t>ms</w:t>
+              <w:t xml:space="preserve"> in ms</w:t>
             </w:r>
             <w:r>
               <w:t>.</w:t>
             </w:r>
-            <w:proofErr w:type="spellEnd"/>
           </w:p>
         </w:tc>
       </w:tr>
@@ -7006,11 +6915,9 @@
             <w:pPr>
               <w:spacing w:line="276" w:lineRule="auto"/>
             </w:pPr>
-            <w:proofErr w:type="spellStart"/>
             <w:r>
               <w:t>AtrRefractoryPeriod</w:t>
             </w:r>
-            <w:proofErr w:type="spellEnd"/>
           </w:p>
         </w:tc>
         <w:tc>
@@ -7022,27 +6929,14 @@
               <w:spacing w:line="276" w:lineRule="auto"/>
             </w:pPr>
             <w:r>
-              <w:t xml:space="preserve">An integer containing the atrial refractory </w:t>
-            </w:r>
-            <w:proofErr w:type="spellStart"/>
-            <w:r>
-              <w:t>period</w:t>
-            </w:r>
-            <w:r>
-              <w:t>in</w:t>
-            </w:r>
-            <w:proofErr w:type="spellEnd"/>
-            <w:r>
-              <w:t xml:space="preserve">  </w:t>
-            </w:r>
-            <w:proofErr w:type="spellStart"/>
-            <w:r>
-              <w:t>ms</w:t>
+              <w:t>An integer containing the atrial refractory period</w:t>
+            </w:r>
+            <w:r>
+              <w:t>in  ms</w:t>
             </w:r>
             <w:r>
               <w:t>.</w:t>
             </w:r>
-            <w:proofErr w:type="spellEnd"/>
           </w:p>
         </w:tc>
       </w:tr>
@@ -7055,11 +6949,9 @@
             <w:pPr>
               <w:spacing w:line="276" w:lineRule="auto"/>
             </w:pPr>
-            <w:proofErr w:type="spellStart"/>
             <w:r>
               <w:t>MaxSensorRate</w:t>
             </w:r>
-            <w:proofErr w:type="spellEnd"/>
           </w:p>
         </w:tc>
         <w:tc>
@@ -7071,15 +6963,7 @@
               <w:spacing w:line="276" w:lineRule="auto"/>
             </w:pPr>
             <w:r>
-              <w:t xml:space="preserve">An integer containing the maximum sensor rate (lower rate limit </w:t>
-            </w:r>
-            <w:proofErr w:type="gramStart"/>
-            <w:r>
-              <w:t>can’t</w:t>
-            </w:r>
-            <w:proofErr w:type="gramEnd"/>
-            <w:r>
-              <w:t xml:space="preserve"> be larger than this value)</w:t>
+              <w:t>An integer containing the maximum sensor rate (lower rate limit can’t be larger than this value)</w:t>
             </w:r>
             <w:r>
               <w:t xml:space="preserve"> in ppm.</w:t>
@@ -7096,11 +6980,9 @@
             <w:pPr>
               <w:spacing w:line="276" w:lineRule="auto"/>
             </w:pPr>
-            <w:proofErr w:type="spellStart"/>
             <w:r>
               <w:t>ActivityThreshold</w:t>
             </w:r>
-            <w:proofErr w:type="spellEnd"/>
           </w:p>
         </w:tc>
         <w:tc>
@@ -7112,15 +6994,7 @@
               <w:spacing w:line="276" w:lineRule="auto"/>
             </w:pPr>
             <w:r>
-              <w:t xml:space="preserve">A byte containing the enumerated index of the activity threshold in </w:t>
-            </w:r>
-            <w:proofErr w:type="spellStart"/>
-            <w:r>
-              <w:t>ActivityThresholdList</w:t>
-            </w:r>
-            <w:proofErr w:type="spellEnd"/>
-            <w:r>
-              <w:t>.</w:t>
+              <w:t>A byte containing the enumerated index of the activity threshold in ActivityThresholdList.</w:t>
             </w:r>
           </w:p>
         </w:tc>
@@ -7134,11 +7008,9 @@
             <w:pPr>
               <w:spacing w:line="276" w:lineRule="auto"/>
             </w:pPr>
-            <w:proofErr w:type="spellStart"/>
             <w:r>
               <w:t>ReactionTime</w:t>
             </w:r>
-            <w:proofErr w:type="spellEnd"/>
           </w:p>
         </w:tc>
         <w:tc>
@@ -7164,11 +7036,9 @@
             <w:pPr>
               <w:spacing w:line="276" w:lineRule="auto"/>
             </w:pPr>
-            <w:proofErr w:type="spellStart"/>
             <w:r>
               <w:t>ResponseFactor</w:t>
             </w:r>
-            <w:proofErr w:type="spellEnd"/>
           </w:p>
         </w:tc>
         <w:tc>
@@ -7194,11 +7064,9 @@
             <w:pPr>
               <w:spacing w:line="276" w:lineRule="auto"/>
             </w:pPr>
-            <w:proofErr w:type="spellStart"/>
             <w:r>
               <w:t>RecoveryTime</w:t>
             </w:r>
-            <w:proofErr w:type="spellEnd"/>
           </w:p>
         </w:tc>
         <w:tc>
@@ -7346,34 +7214,13 @@
     </w:p>
     <w:p>
       <w:r>
-        <w:t xml:space="preserve">This is a constructor method that initializes the DCM by calling four other methods: initComponents(), </w:t>
-      </w:r>
-      <w:proofErr w:type="spellStart"/>
-      <w:r>
-        <w:t>resetAllFields</w:t>
-      </w:r>
-      <w:proofErr w:type="spellEnd"/>
-      <w:r>
-        <w:t>(),</w:t>
+        <w:t>This is a constructor method that initializes the DCM by calling four other methods: initComponents(), resetAllFields(),</w:t>
       </w:r>
       <w:r>
         <w:t xml:space="preserve"> </w:t>
       </w:r>
-      <w:proofErr w:type="spellStart"/>
-      <w:r>
-        <w:t>initParameters</w:t>
-      </w:r>
-      <w:proofErr w:type="spellEnd"/>
-      <w:r>
-        <w:t xml:space="preserve">(), and </w:t>
-      </w:r>
-      <w:proofErr w:type="spellStart"/>
-      <w:r>
-        <w:t>initSerialPorts</w:t>
-      </w:r>
-      <w:proofErr w:type="spellEnd"/>
-      <w:r>
-        <w:t>().</w:t>
+      <w:r>
+        <w:t>initParameters(), and initSerialPorts().</w:t>
       </w:r>
       <w:r>
         <w:t xml:space="preserve"> In order of the methods called, the constructor creates the text fields, labels, and buttons and assembles them onto a window, resets all text fields to the default values, </w:t>
@@ -7451,13 +7298,8 @@
       <w:r>
         <w:t xml:space="preserve">boolean </w:t>
       </w:r>
-      <w:proofErr w:type="spellStart"/>
-      <w:r>
-        <w:t>initParameters</w:t>
-      </w:r>
-      <w:proofErr w:type="spellEnd"/>
-      <w:r>
-        <w:t>()</w:t>
+      <w:r>
+        <w:t>initParameters()</w:t>
       </w:r>
     </w:p>
     <w:p>
@@ -7484,11 +7326,9 @@
       <w:r>
         <w:t xml:space="preserve">void </w:t>
       </w:r>
-      <w:proofErr w:type="spellStart"/>
       <w:r>
         <w:t>buttonSendParametersToPacemakerActionPerformed</w:t>
       </w:r>
-      <w:proofErr w:type="spellEnd"/>
       <w:r>
         <w:t>(ActionEvent evt)</w:t>
       </w:r>
@@ -7509,24 +7349,14 @@
       <w:r>
         <w:t xml:space="preserve">done to make sure the </w:t>
       </w:r>
-      <w:proofErr w:type="spellStart"/>
       <w:r>
         <w:t>DCM_</w:t>
       </w:r>
       <w:r>
         <w:t>SerialCOM</w:t>
       </w:r>
-      <w:proofErr w:type="spellEnd"/>
-      <w:r>
-        <w:t xml:space="preserve"> is connected. If it is not, an error dialog pops up and function returns. Then, </w:t>
-      </w:r>
-      <w:proofErr w:type="spellStart"/>
-      <w:r>
-        <w:t>initParameters</w:t>
-      </w:r>
-      <w:proofErr w:type="spellEnd"/>
-      <w:r>
-        <w:t>() is called, and if it returns false, then the function returns.</w:t>
+      <w:r>
+        <w:t xml:space="preserve"> is connected. If it is not, an error dialog pops up and function returns. Then, initParameters() is called, and if it returns false, then the function returns.</w:t>
       </w:r>
     </w:p>
     <w:p>
@@ -7542,14 +7372,12 @@
       <w:r>
         <w:t xml:space="preserve">the </w:t>
       </w:r>
-      <w:proofErr w:type="spellStart"/>
       <w:r>
         <w:t>DCM_</w:t>
       </w:r>
       <w:r>
         <w:t>SerialCOM</w:t>
       </w:r>
-      <w:proofErr w:type="spellEnd"/>
       <w:r>
         <w:t xml:space="preserve"> module</w:t>
       </w:r>
@@ -7571,21 +7399,13 @@
         <w:pStyle w:val="Heading4"/>
       </w:pPr>
       <w:r>
-        <w:t xml:space="preserve">void </w:t>
-      </w:r>
-      <w:proofErr w:type="spellStart"/>
-      <w:r>
-        <w:t>buttonLoadParameters</w:t>
+        <w:t>void buttonLoadParameters</w:t>
       </w:r>
       <w:r>
         <w:t>In</w:t>
       </w:r>
       <w:r>
-        <w:t>PacemakerActionPerformed</w:t>
-      </w:r>
-      <w:proofErr w:type="spellEnd"/>
-      <w:r>
-        <w:t>(ActionEvent evt)</w:t>
+        <w:t>PacemakerActionPerformed(ActionEvent evt)</w:t>
       </w:r>
     </w:p>
     <w:p>
@@ -7607,32 +7427,22 @@
     </w:p>
     <w:p>
       <w:r>
-        <w:t xml:space="preserve">First, a check is done to make sure the </w:t>
-      </w:r>
-      <w:proofErr w:type="spellStart"/>
-      <w:r>
-        <w:t>DCM_</w:t>
+        <w:t>First, a check is done to make sure the DCM_</w:t>
       </w:r>
       <w:r>
         <w:t>SerialCOM</w:t>
       </w:r>
-      <w:proofErr w:type="spellEnd"/>
       <w:r>
         <w:t xml:space="preserve"> is connected. If it is not, an error dialog pops up and function returns.</w:t>
       </w:r>
     </w:p>
     <w:p>
       <w:r>
-        <w:t xml:space="preserve">If check passes, then a function is called from the </w:t>
-      </w:r>
-      <w:proofErr w:type="spellStart"/>
-      <w:r>
-        <w:t>DCM_</w:t>
+        <w:t>If check passes, then a function is called from the DCM_</w:t>
       </w:r>
       <w:r>
         <w:t>SerialCOM</w:t>
       </w:r>
-      <w:proofErr w:type="spellEnd"/>
       <w:r>
         <w:t xml:space="preserve"> module to </w:t>
       </w:r>
@@ -7700,32 +7510,16 @@
         <w:t>boolean</w:t>
       </w:r>
       <w:r>
+        <w:t xml:space="preserve"> isValidSerialPort(String portName)</w:t>
+      </w:r>
+    </w:p>
+    <w:p>
+      <w:r>
+        <w:t>Given a port</w:t>
+      </w:r>
+      <w:r>
         <w:t xml:space="preserve"> </w:t>
       </w:r>
-      <w:proofErr w:type="spellStart"/>
-      <w:r>
-        <w:t>isValidSerialPort</w:t>
-      </w:r>
-      <w:proofErr w:type="spellEnd"/>
-      <w:r>
-        <w:t xml:space="preserve">(String </w:t>
-      </w:r>
-      <w:proofErr w:type="spellStart"/>
-      <w:r>
-        <w:t>portName</w:t>
-      </w:r>
-      <w:proofErr w:type="spellEnd"/>
-      <w:r>
-        <w:t>)</w:t>
-      </w:r>
-    </w:p>
-    <w:p>
-      <w:r>
-        <w:t>Given a port</w:t>
-      </w:r>
-      <w:r>
-        <w:t xml:space="preserve"> </w:t>
-      </w:r>
       <w:r>
         <w:t xml:space="preserve">name, </w:t>
       </w:r>
@@ -7738,71 +7532,42 @@
         <w:pStyle w:val="Heading4"/>
       </w:pPr>
       <w:r>
+        <w:t>void refreshSerialPorts()</w:t>
+      </w:r>
+    </w:p>
+    <w:p>
+      <w:r>
+        <w:t>Refreshes the combo box containing all the port names with the updated ports.</w:t>
+      </w:r>
+      <w:r>
+        <w:t xml:space="preserve"> This method is called on an action listener when the user presses the refresh ports button.</w:t>
+      </w:r>
+    </w:p>
+    <w:p>
+      <w:pPr>
+        <w:pStyle w:val="Heading4"/>
+      </w:pPr>
+      <w:r>
+        <w:t>void safelyCloseConnectedPorts()</w:t>
+      </w:r>
+    </w:p>
+    <w:p>
+      <w:r>
+        <w:t>Sets the connection icon to a cross, indicating that the communication port is disconnected. Disables the “View Electrogram” button because ports will be disconnected. A disconnect method is called from DCM_SerialCOM to close the port and remove action listeners. Finally, a dialog window indicates to the user that port has been disconnected.</w:t>
+      </w:r>
+    </w:p>
+    <w:p>
+      <w:pPr>
+        <w:pStyle w:val="Heading4"/>
+      </w:pPr>
+      <w:r>
         <w:t xml:space="preserve">void </w:t>
       </w:r>
-      <w:proofErr w:type="spellStart"/>
-      <w:r>
-        <w:t>refreshSerialPorts</w:t>
-      </w:r>
-      <w:proofErr w:type="spellEnd"/>
-      <w:r>
-        <w:t>()</w:t>
-      </w:r>
-    </w:p>
-    <w:p>
-      <w:r>
-        <w:t>Refreshes the combo box containing all the port names with the updated ports.</w:t>
-      </w:r>
-      <w:r>
-        <w:t xml:space="preserve"> This method is called on an action listener when the user presses the refresh ports button.</w:t>
-      </w:r>
-    </w:p>
-    <w:p>
-      <w:pPr>
-        <w:pStyle w:val="Heading4"/>
-      </w:pPr>
-      <w:r>
-        <w:t xml:space="preserve">void </w:t>
-      </w:r>
-      <w:proofErr w:type="spellStart"/>
-      <w:r>
-        <w:t>safelyCloseConnectedPorts</w:t>
-      </w:r>
-      <w:proofErr w:type="spellEnd"/>
-      <w:r>
-        <w:t>()</w:t>
-      </w:r>
-    </w:p>
-    <w:p>
-      <w:r>
-        <w:t xml:space="preserve">Sets the connection icon to a cross, indicating that the communication port is disconnected. Disables the “View Electrogram” button because ports will be disconnected. A disconnect method is called from </w:t>
-      </w:r>
-      <w:proofErr w:type="spellStart"/>
-      <w:r>
-        <w:t>DCM_SerialCOM</w:t>
-      </w:r>
-      <w:proofErr w:type="spellEnd"/>
-      <w:r>
-        <w:t xml:space="preserve"> to close the port and remove action listeners. Finally, a dialog window indicates to the user that port has been disconnected.</w:t>
-      </w:r>
-    </w:p>
-    <w:p>
-      <w:pPr>
-        <w:pStyle w:val="Heading4"/>
-      </w:pPr>
-      <w:r>
-        <w:t xml:space="preserve">void </w:t>
-      </w:r>
-      <w:proofErr w:type="spellStart"/>
       <w:r>
         <w:t>buttonConnect</w:t>
       </w:r>
       <w:r>
-        <w:t>PortActionPerformed</w:t>
-      </w:r>
-      <w:proofErr w:type="spellEnd"/>
-      <w:r>
-        <w:t>(ActionEvent evt)</w:t>
+        <w:t>PortActionPerformed(ActionEvent evt)</w:t>
       </w:r>
     </w:p>
     <w:p>
@@ -7815,15 +7580,7 @@
     </w:p>
     <w:p>
       <w:r>
-        <w:t xml:space="preserve">This entire function is performed on a separate thread, as to not stall the program. First, the “Connect” button is disabled, so the user </w:t>
-      </w:r>
-      <w:proofErr w:type="gramStart"/>
-      <w:r>
-        <w:t>can’t</w:t>
-      </w:r>
-      <w:proofErr w:type="gramEnd"/>
-      <w:r>
-        <w:t xml:space="preserve"> spam this function request. </w:t>
+        <w:t xml:space="preserve">This entire function is performed on a separate thread, as to not stall the program. First, the “Connect” button is disabled, so the user can’t spam this function request. </w:t>
       </w:r>
       <w:r>
         <w:t>Then, the loading circle animation starts playing to indicate to the user that the DCM is trying to connect to a port.</w:t>
@@ -7834,50 +7591,10 @@
         <w:t>First</w:t>
       </w:r>
       <w:r>
-        <w:t xml:space="preserve"> the port name is obtained from the combo box, and it is determined to be a valid port by </w:t>
-      </w:r>
-      <w:proofErr w:type="spellStart"/>
-      <w:r>
-        <w:t>isValidSerialPort</w:t>
-      </w:r>
-      <w:proofErr w:type="spellEnd"/>
-      <w:r>
-        <w:t xml:space="preserve">() function—an error window pops up and function returns if it </w:t>
-      </w:r>
-      <w:proofErr w:type="gramStart"/>
-      <w:r>
-        <w:t>isn’t</w:t>
-      </w:r>
-      <w:proofErr w:type="gramEnd"/>
-      <w:r>
-        <w:t xml:space="preserve"> valid. </w:t>
-      </w:r>
-      <w:r>
-        <w:t xml:space="preserve">Then, the </w:t>
-      </w:r>
-      <w:proofErr w:type="spellStart"/>
-      <w:r>
-        <w:t>the</w:t>
-      </w:r>
-      <w:proofErr w:type="spellEnd"/>
-      <w:r>
-        <w:t xml:space="preserve"> </w:t>
-      </w:r>
-      <w:proofErr w:type="spellStart"/>
-      <w:r>
-        <w:t>isConnected</w:t>
-      </w:r>
-      <w:proofErr w:type="spellEnd"/>
-      <w:r>
-        <w:t xml:space="preserve">() method of </w:t>
-      </w:r>
-      <w:proofErr w:type="spellStart"/>
-      <w:r>
-        <w:t>DCM_SerialCOM</w:t>
-      </w:r>
-      <w:proofErr w:type="spellEnd"/>
-      <w:r>
-        <w:t xml:space="preserve"> is called to make sure that the DCM isn’t already connected to a port—if it is, then the port is disconnected to </w:t>
+        <w:t xml:space="preserve"> the port name is obtained from the combo box, and it is determined to be a valid port by isValidSerialPort() function—an error window pops up and function returns if it isn’t valid. </w:t>
+      </w:r>
+      <w:r>
+        <w:t xml:space="preserve">Then, the the isConnected() method of DCM_SerialCOM is called to make sure that the DCM isn’t already connected to a port—if it is, then the port is disconnected to </w:t>
       </w:r>
       <w:r>
         <w:rPr>
@@ -7893,31 +7610,7 @@
         <w:t xml:space="preserve"> </w:t>
       </w:r>
       <w:r>
-        <w:t xml:space="preserve">Then, the </w:t>
-      </w:r>
-      <w:proofErr w:type="spellStart"/>
-      <w:r>
-        <w:t>initPort</w:t>
-      </w:r>
-      <w:proofErr w:type="spellEnd"/>
-      <w:r>
-        <w:t xml:space="preserve">() function is called from </w:t>
-      </w:r>
-      <w:proofErr w:type="spellStart"/>
-      <w:r>
-        <w:t>DCM_SerialCOM</w:t>
-      </w:r>
-      <w:proofErr w:type="spellEnd"/>
-      <w:r>
-        <w:t xml:space="preserve"> to check if there was a successful initialization—if there </w:t>
-      </w:r>
-      <w:proofErr w:type="gramStart"/>
-      <w:r>
-        <w:t>wasn’t</w:t>
-      </w:r>
-      <w:proofErr w:type="gramEnd"/>
-      <w:r>
-        <w:t xml:space="preserve"> an error window prompts user</w:t>
+        <w:t>Then, the initPort() function is called from DCM_SerialCOM to check if there was a successful initialization—if there wasn’t an error window prompts user</w:t>
       </w:r>
       <w:r>
         <w:t xml:space="preserve"> and function returns</w:t>
@@ -7926,23 +7619,7 @@
         <w:t xml:space="preserve">. </w:t>
       </w:r>
       <w:r>
-        <w:t xml:space="preserve">Then, if port is successfully opened, the </w:t>
-      </w:r>
-      <w:proofErr w:type="spellStart"/>
-      <w:r>
-        <w:t>returnSerialCode</w:t>
-      </w:r>
-      <w:proofErr w:type="spellEnd"/>
-      <w:r>
-        <w:t xml:space="preserve">() function from </w:t>
-      </w:r>
-      <w:proofErr w:type="spellStart"/>
-      <w:r>
-        <w:t>DCM_SerialCOM</w:t>
-      </w:r>
-      <w:proofErr w:type="spellEnd"/>
-      <w:r>
-        <w:t xml:space="preserve"> is called to make sure that the connected device is actually the pacemaker—if a serial code is returned from the request, then the function proceeds</w:t>
+        <w:t>Then, if port is successfully opened, the returnSerialCode() function from DCM_SerialCOM is called to make sure that the connected device is actually the pacemaker—if a serial code is returned from the request, then the function proceeds</w:t>
       </w:r>
       <w:r>
         <w:t>, and prompts error window then returns otherwise</w:t>
@@ -7995,51 +7672,19 @@
         <w:t>polls</w:t>
       </w:r>
       <w:r>
-        <w:t xml:space="preserve"> the </w:t>
-      </w:r>
-      <w:proofErr w:type="spellStart"/>
-      <w:r>
-        <w:t>isConnected</w:t>
-      </w:r>
-      <w:proofErr w:type="spellEnd"/>
-      <w:r>
-        <w:t xml:space="preserve">() function from the </w:t>
-      </w:r>
-      <w:proofErr w:type="spellStart"/>
-      <w:r>
-        <w:t>DCM_SerialCOM</w:t>
-      </w:r>
-      <w:proofErr w:type="spellEnd"/>
-      <w:r>
-        <w:t xml:space="preserve"> module to ensure that the </w:t>
+        <w:t xml:space="preserve"> the isConnected() function from the DCM_SerialCOM module to ensure that the </w:t>
       </w:r>
       <w:r>
         <w:t xml:space="preserve">port is still connected to. The poll occurs at a rate of 1 Hz, </w:t>
       </w:r>
       <w:r>
-        <w:t xml:space="preserve">as to not overload the requests for the </w:t>
-      </w:r>
-      <w:proofErr w:type="spellStart"/>
-      <w:r>
-        <w:t>DCM_SerialCOM</w:t>
-      </w:r>
-      <w:proofErr w:type="spellEnd"/>
-      <w:r>
-        <w:t xml:space="preserve"> module.</w:t>
+        <w:t>as to not overload the requests for the DCM_SerialCOM module.</w:t>
       </w:r>
       <w:r>
         <w:t xml:space="preserve"> Now, if the user does something brash like yank the USB cord for this program, then </w:t>
       </w:r>
       <w:r>
-        <w:t xml:space="preserve">all ports are safely disconnected by calling the </w:t>
-      </w:r>
-      <w:proofErr w:type="spellStart"/>
-      <w:r>
-        <w:t>safelyCloseConnectedPorts</w:t>
-      </w:r>
-      <w:proofErr w:type="spellEnd"/>
-      <w:r>
-        <w:t>() function, and the user is prompted that the port is disconnected.</w:t>
+        <w:t>all ports are safely disconnected by calling the safelyCloseConnectedPorts() function, and the user is prompted that the port is disconnected.</w:t>
       </w:r>
     </w:p>
     <w:p>
@@ -8047,15 +7692,7 @@
         <w:pStyle w:val="Heading4"/>
       </w:pPr>
       <w:r>
-        <w:t xml:space="preserve">void </w:t>
-      </w:r>
-      <w:proofErr w:type="spellStart"/>
-      <w:r>
-        <w:t>buttonLoadNominalActionPerformed</w:t>
-      </w:r>
-      <w:proofErr w:type="spellEnd"/>
-      <w:r>
-        <w:t>(ActionEvent evt)</w:t>
+        <w:t>void buttonLoadNominalActionPerformed(ActionEvent evt)</w:t>
       </w:r>
     </w:p>
     <w:p>
@@ -8082,36 +7719,12 @@
         <w:pStyle w:val="Heading4"/>
       </w:pPr>
       <w:r>
-        <w:t xml:space="preserve">void </w:t>
-      </w:r>
-      <w:proofErr w:type="spellStart"/>
-      <w:r>
-        <w:t>loadParamsFromDirectory</w:t>
-      </w:r>
-      <w:proofErr w:type="spellEnd"/>
-      <w:r>
-        <w:t xml:space="preserve">(String </w:t>
-      </w:r>
-      <w:proofErr w:type="spellStart"/>
-      <w:r>
-        <w:t>filePathDir</w:t>
-      </w:r>
-      <w:proofErr w:type="spellEnd"/>
-      <w:r>
-        <w:t>)</w:t>
-      </w:r>
-    </w:p>
-    <w:p>
-      <w:r>
-        <w:t xml:space="preserve">Function opens a file at </w:t>
-      </w:r>
-      <w:proofErr w:type="spellStart"/>
-      <w:r>
-        <w:t>filePathDir</w:t>
-      </w:r>
-      <w:proofErr w:type="spellEnd"/>
-      <w:r>
-        <w:t>, the accepted parameter</w:t>
+        <w:t>void loadParamsFromDirectory(String filePathDir)</w:t>
+      </w:r>
+    </w:p>
+    <w:p>
+      <w:r>
+        <w:t>Function opens a file at filePathDir, the accepted parameter</w:t>
       </w:r>
       <w:r>
         <w:t>—i</w:t>
@@ -8128,23 +7741,7 @@
     </w:p>
     <w:p>
       <w:r>
-        <w:t xml:space="preserve">The text file </w:t>
-      </w:r>
-      <w:proofErr w:type="gramStart"/>
-      <w:r>
-        <w:t>that’s</w:t>
-      </w:r>
-      <w:proofErr w:type="gramEnd"/>
-      <w:r>
-        <w:t xml:space="preserve"> being read should be the files generated by the </w:t>
-      </w:r>
-      <w:proofErr w:type="spellStart"/>
-      <w:r>
-        <w:t>saveParamsToDirectory</w:t>
-      </w:r>
-      <w:proofErr w:type="spellEnd"/>
-      <w:r>
-        <w:t>() function, since the function outputs the file in a specific format which this function was designed to read from.</w:t>
+        <w:t>The text file that’s being read should be the files generated by the saveParamsToDirectory() function, since the function outputs the file in a specific format which this function was designed to read from.</w:t>
       </w:r>
     </w:p>
     <w:p>
@@ -8155,55 +7752,15 @@
         <w:t>v</w:t>
       </w:r>
       <w:r>
-        <w:t xml:space="preserve">oid </w:t>
-      </w:r>
-      <w:proofErr w:type="spellStart"/>
-      <w:r>
-        <w:t>saveParamsToDirectory</w:t>
-      </w:r>
-      <w:proofErr w:type="spellEnd"/>
-      <w:r>
-        <w:t xml:space="preserve">(String </w:t>
-      </w:r>
-      <w:proofErr w:type="spellStart"/>
-      <w:r>
-        <w:t>dir</w:t>
-      </w:r>
-      <w:proofErr w:type="spellEnd"/>
-      <w:r>
-        <w:t xml:space="preserve">, String filename, String </w:t>
-      </w:r>
-      <w:proofErr w:type="spellStart"/>
-      <w:r>
-        <w:t>saveType</w:t>
-      </w:r>
-      <w:proofErr w:type="spellEnd"/>
-      <w:r>
-        <w:t>)</w:t>
-      </w:r>
-    </w:p>
-    <w:p>
-      <w:r>
-        <w:t xml:space="preserve">Function initializes all parameters by calling </w:t>
-      </w:r>
-      <w:proofErr w:type="spellStart"/>
-      <w:r>
-        <w:t>initParameters</w:t>
-      </w:r>
-      <w:proofErr w:type="spellEnd"/>
-      <w:r>
-        <w:t xml:space="preserve">() to load the private instance variables from the input text fields. </w:t>
-      </w:r>
-      <w:r>
-        <w:t xml:space="preserve">If </w:t>
-      </w:r>
-      <w:proofErr w:type="spellStart"/>
-      <w:r>
-        <w:t>initParameters</w:t>
-      </w:r>
-      <w:proofErr w:type="spellEnd"/>
-      <w:r>
-        <w:t>() returns false, there was an error, so the function returns.</w:t>
+        <w:t>oid saveParamsToDirectory(String dir, String filename, String saveType)</w:t>
+      </w:r>
+    </w:p>
+    <w:p>
+      <w:r>
+        <w:t xml:space="preserve">Function initializes all parameters by calling initParameters() to load the private instance variables from the input text fields. </w:t>
+      </w:r>
+      <w:r>
+        <w:t>If initParameters() returns false, there was an error, so the function returns.</w:t>
       </w:r>
     </w:p>
     <w:p>
@@ -8234,15 +7791,7 @@
         <w:t xml:space="preserve"> a prompt window is shown to display to the user that the values were successfully saved. </w:t>
       </w:r>
       <w:r>
-        <w:t xml:space="preserve">Depending on if the </w:t>
-      </w:r>
-      <w:proofErr w:type="spellStart"/>
-      <w:r>
-        <w:t>saveType</w:t>
-      </w:r>
-      <w:proofErr w:type="spellEnd"/>
-      <w:r>
-        <w:t xml:space="preserve"> is “Default” or “Exported”, the message is customized to notify the user</w:t>
+        <w:t>Depending on if the saveType is “Default” or “Exported”, the message is customized to notify the user</w:t>
       </w:r>
       <w:r>
         <w:t xml:space="preserve"> of whichever save type was performed.</w:t>
@@ -8348,279 +7897,184 @@
       </w:pPr>
       <w:r>
         <w:lastRenderedPageBreak/>
+        <w:t>void buttonSaveUserDefaultActionPerformed(ActionEvent evt)</w:t>
+      </w:r>
+    </w:p>
+    <w:p>
+      <w:r>
+        <w:t>Function is called on an action listener when the user presses “Save User</w:t>
+      </w:r>
+      <w:r>
+        <w:t>’s</w:t>
+      </w:r>
+      <w:r>
+        <w:t xml:space="preserve"> Default”.</w:t>
+      </w:r>
+    </w:p>
+    <w:p>
+      <w:r>
+        <w:t xml:space="preserve">A file path directory to </w:t>
+      </w:r>
+      <w:r>
+        <w:t>“</w:t>
+      </w:r>
+      <w:r>
+        <w:t>/DefaultParameters/</w:t>
+      </w:r>
+      <w:r>
+        <w:t>fileName.txt” is saved as a string</w:t>
+      </w:r>
+      <w:r>
+        <w:t xml:space="preserve">, </w:t>
+      </w:r>
+      <w:r>
+        <w:t xml:space="preserve">with the </w:t>
+      </w:r>
+      <w:r>
+        <w:t xml:space="preserve">file name </w:t>
+      </w:r>
+      <w:r>
+        <w:t>being</w:t>
+      </w:r>
+      <w:r>
+        <w:t xml:space="preserve"> the currently logged in </w:t>
+      </w:r>
+      <w:r>
+        <w:t xml:space="preserve">user’s </w:t>
+      </w:r>
+      <w:r>
+        <w:t>username.</w:t>
+      </w:r>
+      <w:r>
+        <w:t xml:space="preserve"> The file path directory is then sent to saveParamsToDirectory with the saveType being “Default”</w:t>
+      </w:r>
+      <w:r>
+        <w:t>.</w:t>
+      </w:r>
+    </w:p>
+    <w:p>
+      <w:pPr>
+        <w:pStyle w:val="Heading4"/>
+      </w:pPr>
+      <w:r>
+        <w:t>void buttonExportSettingsActionPerformed(ActionEvent evt)</w:t>
+      </w:r>
+    </w:p>
+    <w:p>
+      <w:r>
+        <w:t>Function is called on an action listener when the user presses “Export Settings”.</w:t>
+      </w:r>
+    </w:p>
+    <w:p>
+      <w:r>
+        <w:t>A file path directory to “/</w:t>
+      </w:r>
+      <w:r>
+        <w:t>ExportedParameters</w:t>
+      </w:r>
+      <w:r>
+        <w:t>/fileName.txt” is saved as a string, with the file name being the currently logged in user’s username</w:t>
+      </w:r>
+      <w:r>
+        <w:t xml:space="preserve"> plus a Unix time stamp to include version history and keeping the file names unique</w:t>
+      </w:r>
+      <w:r>
+        <w:t>. The file path directory is then sent to saveParamsToDirectory with the saveType being “</w:t>
+      </w:r>
+      <w:r>
+        <w:t>Exported</w:t>
+      </w:r>
+      <w:r>
+        <w:t>”.</w:t>
+      </w:r>
+    </w:p>
+    <w:p>
+      <w:pPr>
+        <w:pStyle w:val="Heading4"/>
+      </w:pPr>
+      <w:r>
+        <w:t>void buttonLoadUserDefaultPerformed(ActionEvent evt)</w:t>
+      </w:r>
+    </w:p>
+    <w:p>
+      <w:r>
+        <w:t xml:space="preserve">Function is called on an action </w:t>
+      </w:r>
+      <w:r>
+        <w:t>listener when</w:t>
+      </w:r>
+      <w:r>
+        <w:t xml:space="preserve"> the user presses “Load User</w:t>
+      </w:r>
+      <w:r>
+        <w:t xml:space="preserve">’s </w:t>
+      </w:r>
+      <w:r>
+        <w:t>Default”.</w:t>
+      </w:r>
+    </w:p>
+    <w:p>
+      <w:r>
+        <w:t>Function creates a file</w:t>
+      </w:r>
+      <w:r>
+        <w:t xml:space="preserve"> </w:t>
+      </w:r>
+      <w:r>
+        <w:t>path directory in /DefaultParameters/, and a file</w:t>
+      </w:r>
+      <w:r>
+        <w:t xml:space="preserve"> </w:t>
+      </w:r>
+      <w:r>
+        <w:t xml:space="preserve">name containing the </w:t>
+      </w:r>
+      <w:r>
+        <w:t>username</w:t>
+      </w:r>
+      <w:r>
+        <w:t xml:space="preserve"> that is currently logged in.</w:t>
+      </w:r>
+      <w:r>
+        <w:t xml:space="preserve"> </w:t>
+      </w:r>
+      <w:r>
+        <w:t>If the file</w:t>
+      </w:r>
+      <w:r>
+        <w:t xml:space="preserve"> </w:t>
+      </w:r>
+      <w:r>
+        <w:t xml:space="preserve">path does not exist then </w:t>
+      </w:r>
+      <w:r>
+        <w:t>an error window prompts the user and the function returns</w:t>
+      </w:r>
+      <w:r>
+        <w:t>.</w:t>
+      </w:r>
+      <w:r>
+        <w:t xml:space="preserve"> Else,</w:t>
+      </w:r>
+      <w:r>
+        <w:t xml:space="preserve"> </w:t>
+      </w:r>
+      <w:r>
+        <w:t>t</w:t>
+      </w:r>
+      <w:r>
+        <w:t>he file path is then passed as a string to loadParamsFromDirectory().</w:t>
+      </w:r>
+    </w:p>
+    <w:p>
+      <w:pPr>
+        <w:pStyle w:val="Heading4"/>
+      </w:pPr>
+      <w:r>
         <w:t xml:space="preserve">void </w:t>
       </w:r>
-      <w:proofErr w:type="spellStart"/>
-      <w:r>
-        <w:t>buttonSaveUserDefaultActionPerformed</w:t>
-      </w:r>
-      <w:proofErr w:type="spellEnd"/>
-      <w:r>
-        <w:t>(ActionEvent evt)</w:t>
-      </w:r>
-    </w:p>
-    <w:p>
-      <w:r>
-        <w:t>Function is called on an action listener when the user presses “Save User</w:t>
-      </w:r>
-      <w:r>
-        <w:t>’s</w:t>
-      </w:r>
-      <w:r>
-        <w:t xml:space="preserve"> Default”.</w:t>
-      </w:r>
-    </w:p>
-    <w:p>
-      <w:r>
-        <w:t xml:space="preserve">A file path directory to </w:t>
-      </w:r>
-      <w:r>
-        <w:t>“</w:t>
-      </w:r>
-      <w:r>
-        <w:t>/</w:t>
-      </w:r>
-      <w:proofErr w:type="spellStart"/>
-      <w:r>
-        <w:t>DefaultParameters</w:t>
-      </w:r>
-      <w:proofErr w:type="spellEnd"/>
-      <w:r>
-        <w:t>/</w:t>
-      </w:r>
-      <w:r>
-        <w:t>fileName.txt” is saved as a string</w:t>
-      </w:r>
-      <w:r>
-        <w:t xml:space="preserve">, </w:t>
-      </w:r>
-      <w:r>
-        <w:t xml:space="preserve">with the </w:t>
-      </w:r>
-      <w:r>
-        <w:t xml:space="preserve">file name </w:t>
-      </w:r>
-      <w:r>
-        <w:t>being</w:t>
-      </w:r>
-      <w:r>
-        <w:t xml:space="preserve"> the currently logged in </w:t>
-      </w:r>
-      <w:r>
-        <w:t xml:space="preserve">user’s </w:t>
-      </w:r>
-      <w:r>
-        <w:t>username.</w:t>
-      </w:r>
-      <w:r>
-        <w:t xml:space="preserve"> The file path directory is then sent to </w:t>
-      </w:r>
-      <w:proofErr w:type="spellStart"/>
-      <w:r>
-        <w:t>saveParamsToDirectory</w:t>
-      </w:r>
-      <w:proofErr w:type="spellEnd"/>
-      <w:r>
-        <w:t xml:space="preserve"> with the </w:t>
-      </w:r>
-      <w:proofErr w:type="spellStart"/>
-      <w:r>
-        <w:t>saveType</w:t>
-      </w:r>
-      <w:proofErr w:type="spellEnd"/>
-      <w:r>
-        <w:t xml:space="preserve"> being “Default”</w:t>
-      </w:r>
-      <w:r>
-        <w:t>.</w:t>
-      </w:r>
-    </w:p>
-    <w:p>
-      <w:pPr>
-        <w:pStyle w:val="Heading4"/>
-      </w:pPr>
-      <w:r>
-        <w:t xml:space="preserve">void </w:t>
-      </w:r>
-      <w:proofErr w:type="spellStart"/>
-      <w:r>
-        <w:t>buttonExportSettingsActionPerformed</w:t>
-      </w:r>
-      <w:proofErr w:type="spellEnd"/>
-      <w:r>
-        <w:t>(ActionEvent evt)</w:t>
-      </w:r>
-    </w:p>
-    <w:p>
-      <w:r>
-        <w:t>Function is called on an action listener when the user presses “Export Settings”.</w:t>
-      </w:r>
-    </w:p>
-    <w:p>
-      <w:r>
-        <w:t>A file path directory to “/</w:t>
-      </w:r>
-      <w:proofErr w:type="spellStart"/>
-      <w:r>
-        <w:t>ExportedParameters</w:t>
-      </w:r>
-      <w:proofErr w:type="spellEnd"/>
-      <w:r>
-        <w:t>/fileName.txt” is saved as a string, with the file name being the currently logged in user’s username</w:t>
-      </w:r>
-      <w:r>
-        <w:t xml:space="preserve"> plus a Unix time stamp to include version history and keeping the file names unique</w:t>
-      </w:r>
-      <w:r>
-        <w:t xml:space="preserve">. The file path directory is then sent to </w:t>
-      </w:r>
-      <w:proofErr w:type="spellStart"/>
-      <w:r>
-        <w:t>saveParamsToDirectory</w:t>
-      </w:r>
-      <w:proofErr w:type="spellEnd"/>
-      <w:r>
-        <w:t xml:space="preserve"> with the </w:t>
-      </w:r>
-      <w:proofErr w:type="spellStart"/>
-      <w:r>
-        <w:t>saveType</w:t>
-      </w:r>
-      <w:proofErr w:type="spellEnd"/>
-      <w:r>
-        <w:t xml:space="preserve"> being “</w:t>
-      </w:r>
-      <w:r>
-        <w:t>Exported</w:t>
-      </w:r>
-      <w:r>
-        <w:t>”.</w:t>
-      </w:r>
-    </w:p>
-    <w:p>
-      <w:pPr>
-        <w:pStyle w:val="Heading4"/>
-      </w:pPr>
-      <w:r>
-        <w:t xml:space="preserve">void </w:t>
-      </w:r>
-      <w:proofErr w:type="spellStart"/>
-      <w:r>
-        <w:t>buttonLoadUserDefaultPerformed</w:t>
-      </w:r>
-      <w:proofErr w:type="spellEnd"/>
-      <w:r>
-        <w:t>(ActionEvent evt)</w:t>
-      </w:r>
-    </w:p>
-    <w:p>
-      <w:r>
-        <w:t xml:space="preserve">Function is called on an action </w:t>
-      </w:r>
-      <w:r>
-        <w:t>listener when</w:t>
-      </w:r>
-      <w:r>
-        <w:t xml:space="preserve"> the user presses “Load User</w:t>
-      </w:r>
-      <w:r>
-        <w:t xml:space="preserve">’s </w:t>
-      </w:r>
-      <w:r>
-        <w:t>Default”.</w:t>
-      </w:r>
-    </w:p>
-    <w:p>
-      <w:r>
-        <w:t>Function creates a file</w:t>
-      </w:r>
-      <w:r>
-        <w:t xml:space="preserve"> </w:t>
-      </w:r>
-      <w:r>
-        <w:t>path directory in /</w:t>
-      </w:r>
-      <w:proofErr w:type="spellStart"/>
-      <w:r>
-        <w:t>DefaultParameters</w:t>
-      </w:r>
-      <w:proofErr w:type="spellEnd"/>
-      <w:r>
-        <w:t>/, and a file</w:t>
-      </w:r>
-      <w:r>
-        <w:t xml:space="preserve"> </w:t>
-      </w:r>
-      <w:r>
-        <w:t xml:space="preserve">name containing the </w:t>
-      </w:r>
-      <w:r>
-        <w:t>username</w:t>
-      </w:r>
-      <w:r>
-        <w:t xml:space="preserve"> that is currently logged in.</w:t>
-      </w:r>
-      <w:r>
-        <w:t xml:space="preserve"> </w:t>
-      </w:r>
-      <w:r>
-        <w:t>If the file</w:t>
-      </w:r>
-      <w:r>
-        <w:t xml:space="preserve"> </w:t>
-      </w:r>
-      <w:r>
-        <w:t xml:space="preserve">path does not </w:t>
-      </w:r>
-      <w:proofErr w:type="gramStart"/>
-      <w:r>
-        <w:t>exist</w:t>
-      </w:r>
-      <w:proofErr w:type="gramEnd"/>
-      <w:r>
-        <w:t xml:space="preserve"> then </w:t>
-      </w:r>
-      <w:r>
-        <w:t>an error window prompts the user and the function returns</w:t>
-      </w:r>
-      <w:r>
-        <w:t>.</w:t>
-      </w:r>
-      <w:r>
-        <w:t xml:space="preserve"> Else,</w:t>
-      </w:r>
-      <w:r>
-        <w:t xml:space="preserve"> </w:t>
-      </w:r>
-      <w:r>
-        <w:t>t</w:t>
-      </w:r>
-      <w:r>
-        <w:t xml:space="preserve">he file path is then passed as a string to </w:t>
-      </w:r>
-      <w:proofErr w:type="spellStart"/>
-      <w:r>
-        <w:t>loadParamsFromDirectory</w:t>
-      </w:r>
-      <w:proofErr w:type="spellEnd"/>
-      <w:r>
-        <w:t>().</w:t>
-      </w:r>
-    </w:p>
-    <w:p>
-      <w:pPr>
-        <w:pStyle w:val="Heading4"/>
-      </w:pPr>
-      <w:r>
-        <w:t xml:space="preserve">void </w:t>
-      </w:r>
-      <w:proofErr w:type="spellStart"/>
-      <w:r>
-        <w:t>buttonLoadSettingsActionPerformed</w:t>
-      </w:r>
-      <w:proofErr w:type="spellEnd"/>
-      <w:r>
-        <w:t>(ActionEvent evt)</w:t>
+      <w:r>
+        <w:t>buttonLoadSettingsActionPerformed(ActionEvent evt)</w:t>
       </w:r>
     </w:p>
     <w:p>
@@ -8630,15 +8084,7 @@
     </w:p>
     <w:p>
       <w:r>
-        <w:t>Function first determines if /</w:t>
-      </w:r>
-      <w:proofErr w:type="spellStart"/>
-      <w:r>
-        <w:t>ExportedParameters</w:t>
-      </w:r>
-      <w:proofErr w:type="spellEnd"/>
-      <w:r>
-        <w:t xml:space="preserve">/ </w:t>
+        <w:t xml:space="preserve">Function first determines if /ExportedParameters/ </w:t>
       </w:r>
       <w:r>
         <w:t>exists and</w:t>
@@ -8733,15 +8179,7 @@
         <w:t>.</w:t>
       </w:r>
       <w:r>
-        <w:t xml:space="preserve"> Once they double clicked a file or pressed “Open” with a file selected, the directory of the file is sent to </w:t>
-      </w:r>
-      <w:proofErr w:type="spellStart"/>
-      <w:r>
-        <w:t>loadParamsFromDirectory</w:t>
-      </w:r>
-      <w:proofErr w:type="spellEnd"/>
-      <w:r>
-        <w:t>().</w:t>
+        <w:t xml:space="preserve"> Once they double clicked a file or pressed “Open” with a file selected, the directory of the file is sent to loadParamsFromDirectory().</w:t>
       </w:r>
     </w:p>
     <w:p>
@@ -8752,11 +8190,9 @@
         <w:lastRenderedPageBreak/>
         <w:t xml:space="preserve">void </w:t>
       </w:r>
-      <w:proofErr w:type="spellStart"/>
       <w:r>
         <w:t>buttonEditUserActionPerformed</w:t>
       </w:r>
-      <w:proofErr w:type="spellEnd"/>
       <w:r>
         <w:t>(ActionEvent evt)</w:t>
       </w:r>
@@ -8838,7 +8274,6 @@
       <w:r>
         <w:t xml:space="preserve">void </w:t>
       </w:r>
-      <w:proofErr w:type="spellStart"/>
       <w:r>
         <w:t>button</w:t>
       </w:r>
@@ -8848,7 +8283,6 @@
       <w:r>
         <w:t>ActionPerformed</w:t>
       </w:r>
-      <w:proofErr w:type="spellEnd"/>
       <w:r>
         <w:t>(ActionEvent evt)</w:t>
       </w:r>
@@ -8886,163 +8320,118 @@
         <w:pStyle w:val="Heading4"/>
       </w:pPr>
       <w:r>
+        <w:t>void buttonHelpActionPerformed(ActionEvent evt)</w:t>
+      </w:r>
+    </w:p>
+    <w:p>
+      <w:r>
+        <w:t xml:space="preserve">This function </w:t>
+      </w:r>
+      <w:r>
+        <w:t>is called</w:t>
+      </w:r>
+      <w:r>
+        <w:t xml:space="preserve"> on an action listener when the user presses the “</w:t>
+      </w:r>
+      <w:r>
+        <w:t>Help</w:t>
+      </w:r>
+      <w:r>
+        <w:t>” button.</w:t>
+      </w:r>
+    </w:p>
+    <w:p>
+      <w:r>
+        <w:t xml:space="preserve">The file path for “help.txt” is generated, which should always be consistent in the working directory. If the file </w:t>
+      </w:r>
+      <w:r>
+        <w:t>does not</w:t>
+      </w:r>
+      <w:r>
+        <w:t xml:space="preserve"> exist, the user is prompted an error message.</w:t>
+      </w:r>
+      <w:r>
+        <w:t xml:space="preserve"> If the file does exist, the </w:t>
+      </w:r>
+      <w:r>
+        <w:t>file is opened using the user’s default text file viewer.</w:t>
+      </w:r>
+    </w:p>
+    <w:p>
+      <w:pPr>
+        <w:pStyle w:val="Heading4"/>
+      </w:pPr>
+      <w:r>
+        <w:t>void disableAllInputFields()</w:t>
+      </w:r>
+    </w:p>
+    <w:p>
+      <w:r>
+        <w:t>All input fields are disabled, and the user cannot interact with them.</w:t>
+      </w:r>
+    </w:p>
+    <w:p>
+      <w:pPr>
+        <w:pStyle w:val="Heading4"/>
+      </w:pPr>
+      <w:r>
+        <w:t>void enableInputFieldsBasedOnPacingMode()</w:t>
+      </w:r>
+    </w:p>
+    <w:p>
+      <w:r>
+        <w:t>Input fields are enabled depending on what the user selected in the Pacing Mode combo box. This was implemented with a switch case statement.</w:t>
+      </w:r>
+    </w:p>
+    <w:p>
+      <w:pPr>
+        <w:pStyle w:val="Heading4"/>
+      </w:pPr>
+      <w:r>
+        <w:t>void inputPacingModesItemStateChanged(ActionEvent evt)</w:t>
+      </w:r>
+    </w:p>
+    <w:p>
+      <w:r>
+        <w:t>This function is called on an action listener when the Pacing Mode combo box changes item states.</w:t>
+      </w:r>
+    </w:p>
+    <w:p>
+      <w:r>
+        <w:t>The function</w:t>
+      </w:r>
+      <w:r>
+        <w:t xml:space="preserve"> </w:t>
+      </w:r>
+      <w:r>
+        <w:t xml:space="preserve">disableAllInputFields() is called, and then enableInputFieldsBasedOnPacingMode(). </w:t>
+      </w:r>
+      <w:r>
+        <w:t xml:space="preserve">This is to make sure that the user inputs data relevant only to the pacing </w:t>
+      </w:r>
+      <w:r>
+        <w:t>mode and</w:t>
+      </w:r>
+      <w:r>
+        <w:t xml:space="preserve"> is aware of what the pacing modes do.</w:t>
+      </w:r>
+    </w:p>
+    <w:p>
+      <w:pPr>
+        <w:pStyle w:val="Heading4"/>
+      </w:pPr>
+      <w:r>
         <w:t xml:space="preserve">void </w:t>
       </w:r>
-      <w:proofErr w:type="spellStart"/>
-      <w:r>
-        <w:t>buttonHelpActionPerformed</w:t>
-      </w:r>
-      <w:proofErr w:type="spellEnd"/>
+      <w:r>
+        <w:t>buttonLogoutActionPerformed</w:t>
+      </w:r>
       <w:r>
         <w:t>(ActionEvent evt)</w:t>
       </w:r>
     </w:p>
     <w:p>
       <w:r>
-        <w:t xml:space="preserve">This function </w:t>
-      </w:r>
-      <w:r>
-        <w:t>is called</w:t>
-      </w:r>
-      <w:r>
-        <w:t xml:space="preserve"> on an action listener when the user presses the “</w:t>
-      </w:r>
-      <w:r>
-        <w:t>Help</w:t>
-      </w:r>
-      <w:r>
-        <w:t>” button.</w:t>
-      </w:r>
-    </w:p>
-    <w:p>
-      <w:r>
-        <w:t xml:space="preserve">The file path for “help.txt” is generated, which should always be consistent in the working directory. If the file </w:t>
-      </w:r>
-      <w:r>
-        <w:t>does not</w:t>
-      </w:r>
-      <w:r>
-        <w:t xml:space="preserve"> exist, the user is prompted an error message.</w:t>
-      </w:r>
-      <w:r>
-        <w:t xml:space="preserve"> If the file does exist, the </w:t>
-      </w:r>
-      <w:r>
-        <w:t>file is opened using the user’s default text file viewer.</w:t>
-      </w:r>
-    </w:p>
-    <w:p>
-      <w:pPr>
-        <w:pStyle w:val="Heading4"/>
-      </w:pPr>
-      <w:r>
-        <w:t xml:space="preserve">void </w:t>
-      </w:r>
-      <w:proofErr w:type="spellStart"/>
-      <w:r>
-        <w:t>disableAllInputFields</w:t>
-      </w:r>
-      <w:proofErr w:type="spellEnd"/>
-      <w:r>
-        <w:t>()</w:t>
-      </w:r>
-    </w:p>
-    <w:p>
-      <w:r>
-        <w:t>All input fields are disabled, and the user cannot interact with them.</w:t>
-      </w:r>
-    </w:p>
-    <w:p>
-      <w:pPr>
-        <w:pStyle w:val="Heading4"/>
-      </w:pPr>
-      <w:r>
-        <w:t xml:space="preserve">void </w:t>
-      </w:r>
-      <w:proofErr w:type="spellStart"/>
-      <w:r>
-        <w:t>enableInputFieldsBasedOnPacingMode</w:t>
-      </w:r>
-      <w:proofErr w:type="spellEnd"/>
-      <w:r>
-        <w:t>()</w:t>
-      </w:r>
-    </w:p>
-    <w:p>
-      <w:r>
-        <w:t>Input fields are enabled depending on what the user selected in the Pacing Mode combo box. This was implemented with a switch case statement.</w:t>
-      </w:r>
-    </w:p>
-    <w:p>
-      <w:pPr>
-        <w:pStyle w:val="Heading4"/>
-      </w:pPr>
-      <w:r>
-        <w:t xml:space="preserve">void </w:t>
-      </w:r>
-      <w:proofErr w:type="spellStart"/>
-      <w:r>
-        <w:t>inputPacingModesItemStateChanged</w:t>
-      </w:r>
-      <w:proofErr w:type="spellEnd"/>
-      <w:r>
-        <w:t>(ActionEvent evt)</w:t>
-      </w:r>
-    </w:p>
-    <w:p>
-      <w:r>
-        <w:t>This function is called on an action listener when the Pacing Mode combo box changes item states.</w:t>
-      </w:r>
-    </w:p>
-    <w:p>
-      <w:r>
-        <w:t>The function</w:t>
-      </w:r>
-      <w:r>
-        <w:t xml:space="preserve"> </w:t>
-      </w:r>
-      <w:proofErr w:type="spellStart"/>
-      <w:r>
-        <w:t>disableAllInputFields</w:t>
-      </w:r>
-      <w:proofErr w:type="spellEnd"/>
-      <w:r>
-        <w:t xml:space="preserve">() is called, and then </w:t>
-      </w:r>
-      <w:proofErr w:type="spellStart"/>
-      <w:r>
-        <w:t>enableInputFieldsBasedOnPacingMode</w:t>
-      </w:r>
-      <w:proofErr w:type="spellEnd"/>
-      <w:r>
-        <w:t xml:space="preserve">(). </w:t>
-      </w:r>
-      <w:r>
-        <w:t xml:space="preserve">This is to make sure that the user inputs data relevant only to the pacing </w:t>
-      </w:r>
-      <w:r>
-        <w:t>mode and</w:t>
-      </w:r>
-      <w:r>
-        <w:t xml:space="preserve"> is aware of what the pacing modes do.</w:t>
-      </w:r>
-    </w:p>
-    <w:p>
-      <w:pPr>
-        <w:pStyle w:val="Heading4"/>
-      </w:pPr>
-      <w:r>
-        <w:t xml:space="preserve">void </w:t>
-      </w:r>
-      <w:r>
-        <w:t>buttonLogoutActionPerformed</w:t>
-      </w:r>
-      <w:r>
-        <w:t>(ActionEvent evt)</w:t>
-      </w:r>
-    </w:p>
-    <w:p>
-      <w:r>
         <w:t xml:space="preserve">This </w:t>
       </w:r>
       <w:r>
@@ -9081,15 +8470,7 @@
         <w:t xml:space="preserve">sends a notify() method to </w:t>
       </w:r>
       <w:r>
-        <w:t xml:space="preserve">wake up the thread in the </w:t>
-      </w:r>
-      <w:proofErr w:type="spellStart"/>
-      <w:r>
-        <w:t>RunClass</w:t>
-      </w:r>
-      <w:proofErr w:type="spellEnd"/>
-      <w:r>
-        <w:t xml:space="preserve"> module</w:t>
+        <w:t>wake up the thread in the RunClass module</w:t>
       </w:r>
       <w:r>
         <w:t xml:space="preserve"> (which is controlling this module</w:t>
@@ -9126,15 +8507,7 @@
         <w:t>2.5 DCM Serial Communication</w:t>
       </w:r>
       <w:r>
-        <w:t xml:space="preserve"> (</w:t>
-      </w:r>
-      <w:proofErr w:type="spellStart"/>
-      <w:r>
-        <w:t>DCM_SerialCOM</w:t>
-      </w:r>
-      <w:proofErr w:type="spellEnd"/>
-      <w:r>
-        <w:t>)</w:t>
+        <w:t xml:space="preserve"> (DCM_SerialCOM)</w:t>
       </w:r>
       <w:bookmarkEnd w:id="26"/>
     </w:p>
@@ -9334,11 +8707,9 @@
             <w:pPr>
               <w:spacing w:line="276" w:lineRule="auto"/>
             </w:pPr>
-            <w:proofErr w:type="spellStart"/>
             <w:r>
               <w:t>jSerialCOM</w:t>
             </w:r>
-            <w:proofErr w:type="spellEnd"/>
           </w:p>
         </w:tc>
         <w:tc>
@@ -9350,15 +8721,7 @@
               <w:spacing w:line="276" w:lineRule="auto"/>
             </w:pPr>
             <w:r>
-              <w:t xml:space="preserve">The </w:t>
-            </w:r>
-            <w:proofErr w:type="spellStart"/>
-            <w:r>
-              <w:t>jSerialCom</w:t>
-            </w:r>
-            <w:proofErr w:type="spellEnd"/>
-            <w:r>
-              <w:t xml:space="preserve"> module which handles port communication (see </w:t>
+              <w:t xml:space="preserve">The jSerialCom module which handles port communication (see </w:t>
             </w:r>
             <w:hyperlink r:id="rId17" w:history="1">
               <w:r>
@@ -9383,11 +8746,9 @@
             <w:pPr>
               <w:spacing w:line="276" w:lineRule="auto"/>
             </w:pPr>
-            <w:proofErr w:type="spellStart"/>
             <w:r>
               <w:t>ByteBuffer</w:t>
             </w:r>
-            <w:proofErr w:type="spellEnd"/>
           </w:p>
         </w:tc>
         <w:tc>
@@ -9769,11 +9130,9 @@
             <w:r>
               <w:t>this (</w:t>
             </w:r>
-            <w:proofErr w:type="spellStart"/>
             <w:r>
               <w:t>DCM_SerialCOM</w:t>
             </w:r>
-            <w:proofErr w:type="spellEnd"/>
             <w:r>
               <w:t>)</w:t>
             </w:r>
@@ -9808,102 +9167,57 @@
       <w:r>
         <w:t xml:space="preserve">static </w:t>
       </w:r>
-      <w:proofErr w:type="spellStart"/>
-      <w:r>
-        <w:t>DCM_SerialCOM</w:t>
-      </w:r>
-      <w:proofErr w:type="spellEnd"/>
+      <w:r>
+        <w:t xml:space="preserve">DCM_SerialCOM </w:t>
+      </w:r>
+      <w:r>
+        <w:t>getInstance()</w:t>
+      </w:r>
+    </w:p>
+    <w:p>
+      <w:r>
+        <w:t xml:space="preserve">Returns the singleton instance of the DCM_SerialCOM object. If the object is null, a new one is generated and returned. </w:t>
+      </w:r>
+      <w:r>
+        <w:t xml:space="preserve">This is to ensure that all modules share the same </w:t>
+      </w:r>
+      <w:r>
+        <w:t>instance and</w:t>
+      </w:r>
+      <w:r>
+        <w:t xml:space="preserve"> doesn’t create a new instantiation and have multiple handles on a single port.</w:t>
+      </w:r>
+    </w:p>
+    <w:p>
+      <w:pPr>
+        <w:pStyle w:val="Heading4"/>
+      </w:pPr>
+      <w:r>
+        <w:t>boolean initPort</w:t>
+      </w:r>
+      <w:r>
+        <w:t>(SerialPort port)</w:t>
+      </w:r>
+    </w:p>
+    <w:p>
+      <w:r>
+        <w:t xml:space="preserve">Function initializes a port. </w:t>
+      </w:r>
+      <w:r>
+        <w:t xml:space="preserve">A loop was implemented to </w:t>
+      </w:r>
+      <w:r>
+        <w:t xml:space="preserve">attempt the </w:t>
+      </w:r>
+      <w:r>
+        <w:t xml:space="preserve">openPort() method from </w:t>
+      </w:r>
+      <w:r>
+        <w:t>the</w:t>
+      </w:r>
       <w:r>
         <w:t xml:space="preserve"> </w:t>
       </w:r>
-      <w:proofErr w:type="spellStart"/>
-      <w:r>
-        <w:t>getInstance</w:t>
-      </w:r>
-      <w:proofErr w:type="spellEnd"/>
-      <w:r>
-        <w:t>()</w:t>
-      </w:r>
-    </w:p>
-    <w:p>
-      <w:r>
-        <w:t xml:space="preserve">Returns the singleton instance of the </w:t>
-      </w:r>
-      <w:proofErr w:type="spellStart"/>
-      <w:r>
-        <w:t>DCM_SerialCOM</w:t>
-      </w:r>
-      <w:proofErr w:type="spellEnd"/>
-      <w:r>
-        <w:t xml:space="preserve"> object. If the object is null, a new one is generated and returned. </w:t>
-      </w:r>
-      <w:r>
-        <w:t xml:space="preserve">This is to ensure that all modules share the same </w:t>
-      </w:r>
-      <w:r>
-        <w:t>instance and</w:t>
-      </w:r>
-      <w:r>
-        <w:t xml:space="preserve"> </w:t>
-      </w:r>
-      <w:proofErr w:type="gramStart"/>
-      <w:r>
-        <w:t>doesn’t</w:t>
-      </w:r>
-      <w:proofErr w:type="gramEnd"/>
-      <w:r>
-        <w:t xml:space="preserve"> create a new instantiation and have multiple handles on a single port.</w:t>
-      </w:r>
-    </w:p>
-    <w:p>
-      <w:pPr>
-        <w:pStyle w:val="Heading4"/>
-      </w:pPr>
-      <w:r>
-        <w:t xml:space="preserve">boolean </w:t>
-      </w:r>
-      <w:proofErr w:type="spellStart"/>
-      <w:r>
-        <w:t>initPort</w:t>
-      </w:r>
-      <w:proofErr w:type="spellEnd"/>
-      <w:r>
-        <w:t>(</w:t>
-      </w:r>
-      <w:proofErr w:type="spellStart"/>
-      <w:r>
-        <w:t>SerialPort</w:t>
-      </w:r>
-      <w:proofErr w:type="spellEnd"/>
-      <w:r>
-        <w:t xml:space="preserve"> port)</w:t>
-      </w:r>
-    </w:p>
-    <w:p>
-      <w:r>
-        <w:t xml:space="preserve">Function initializes a port. </w:t>
-      </w:r>
-      <w:r>
-        <w:t xml:space="preserve">A loop was implemented to </w:t>
-      </w:r>
-      <w:r>
-        <w:t xml:space="preserve">attempt the </w:t>
-      </w:r>
-      <w:proofErr w:type="spellStart"/>
-      <w:r>
-        <w:t>openPort</w:t>
-      </w:r>
-      <w:proofErr w:type="spellEnd"/>
-      <w:r>
-        <w:t xml:space="preserve">() method from </w:t>
-      </w:r>
-      <w:r>
-        <w:t>the</w:t>
-      </w:r>
-      <w:r>
-        <w:t xml:space="preserve"> </w:t>
-      </w:r>
-      <w:proofErr w:type="spellStart"/>
       <w:r>
         <w:t>jSerialCo</w:t>
       </w:r>
@@ -9911,25 +9225,13 @@
         <w:t>m</w:t>
       </w:r>
       <w:r>
-        <w:t>m</w:t>
-      </w:r>
-      <w:proofErr w:type="spellEnd"/>
-      <w:r>
-        <w:t xml:space="preserve"> module, </w:t>
+        <w:t xml:space="preserve">m module, </w:t>
       </w:r>
       <w:r>
         <w:t xml:space="preserve">which returns a true/false depending on whether the port was successfully opened or not. </w:t>
       </w:r>
       <w:r>
-        <w:t xml:space="preserve">If it </w:t>
-      </w:r>
-      <w:proofErr w:type="gramStart"/>
-      <w:r>
-        <w:t>hasn’t</w:t>
-      </w:r>
-      <w:proofErr w:type="gramEnd"/>
-      <w:r>
-        <w:t xml:space="preserve"> opened and the loop occurs 5 times, the function returns false. Other modules using this method should handle this with their own implementation.</w:t>
+        <w:t>If it hasn’t opened and the loop occurs 5 times, the function returns false. Other modules using this method should handle this with their own implementation.</w:t>
       </w:r>
     </w:p>
     <w:p>
@@ -9945,24 +9247,11 @@
       <w:r>
         <w:t xml:space="preserve">which executes </w:t>
       </w:r>
-      <w:proofErr w:type="spellStart"/>
-      <w:r>
-        <w:t>serialEvent</w:t>
-      </w:r>
-      <w:proofErr w:type="spellEnd"/>
-      <w:r>
-        <w:t>()</w:t>
-      </w:r>
-      <w:r>
-        <w:t xml:space="preserve">. Basically, whenever a byte has been received by the module, this </w:t>
-      </w:r>
-      <w:proofErr w:type="spellStart"/>
-      <w:r>
-        <w:t>serialEvent</w:t>
-      </w:r>
-      <w:proofErr w:type="spellEnd"/>
-      <w:r>
-        <w:t>() function is called</w:t>
+      <w:r>
+        <w:t>serialEvent()</w:t>
+      </w:r>
+      <w:r>
+        <w:t>. Basically, whenever a byte has been received by the module, this serialEvent() function is called</w:t>
       </w:r>
       <w:r>
         <w:t>.</w:t>
@@ -9976,15 +9265,7 @@
     </w:p>
     <w:p>
       <w:r>
-        <w:t xml:space="preserve">The </w:t>
-      </w:r>
-      <w:proofErr w:type="spellStart"/>
-      <w:r>
-        <w:t>serialEvent</w:t>
-      </w:r>
-      <w:proofErr w:type="spellEnd"/>
-      <w:r>
-        <w:t xml:space="preserve">() method is an </w:t>
+        <w:t xml:space="preserve">The serialEvent() method is an </w:t>
       </w:r>
       <w:r>
         <w:rPr>
@@ -10032,15 +9313,7 @@
         <w:pStyle w:val="Heading4"/>
       </w:pPr>
       <w:r>
-        <w:t xml:space="preserve">boolean </w:t>
-      </w:r>
-      <w:proofErr w:type="spellStart"/>
-      <w:r>
-        <w:t>writeParameters</w:t>
-      </w:r>
-      <w:proofErr w:type="spellEnd"/>
-      <w:r>
-        <w:t>(…all 16 parameters)</w:t>
+        <w:t>boolean writeParameters(…all 16 parameters)</w:t>
       </w:r>
     </w:p>
     <w:p>
@@ -10048,15 +9321,7 @@
         <w:t xml:space="preserve">This function suspends the current thread until GLOBAL_LOCK is set to false (when another process let goes of the lock). </w:t>
       </w:r>
       <w:r>
-        <w:t xml:space="preserve">Then, the lock is enabled again by this thread, so other threads </w:t>
-      </w:r>
-      <w:proofErr w:type="gramStart"/>
-      <w:r>
-        <w:t>can’t</w:t>
-      </w:r>
-      <w:proofErr w:type="gramEnd"/>
-      <w:r>
-        <w:t xml:space="preserve"> interfere.</w:t>
+        <w:t>Then, the lock is enabled again by this thread, so other threads can’t interfere.</w:t>
       </w:r>
     </w:p>
     <w:p>
@@ -10066,15 +9331,7 @@
     </w:p>
     <w:p>
       <w:r>
-        <w:t xml:space="preserve">Then, </w:t>
-      </w:r>
-      <w:proofErr w:type="spellStart"/>
-      <w:r>
-        <w:t>sendPacemakerCode</w:t>
-      </w:r>
-      <w:proofErr w:type="spellEnd"/>
-      <w:r>
-        <w:t xml:space="preserve">(code) is sent twice. First with WRITE_PARAMTERS as the </w:t>
+        <w:t xml:space="preserve">Then, sendPacemakerCode(code) is sent twice. First with WRITE_PARAMTERS as the </w:t>
       </w:r>
       <w:r>
         <w:t xml:space="preserve">code, then READ_PARAMETERS. </w:t>
@@ -10088,14 +9345,12 @@
       <w:r>
         <w:t xml:space="preserve"> until the RECEIVED flag is set to true by the </w:t>
       </w:r>
-      <w:proofErr w:type="spellStart"/>
       <w:r>
         <w:t>serialE</w:t>
       </w:r>
       <w:r>
         <w:t>vent</w:t>
       </w:r>
-      <w:proofErr w:type="spellEnd"/>
       <w:r>
         <w:t>()</w:t>
       </w:r>
@@ -10106,15 +9361,7 @@
         <w:t xml:space="preserve"> and then a check is performed. Another loop iterates to verify that INPUT_BUFFER and OUTPUT_BUFFER match, </w:t>
       </w:r>
       <w:r>
-        <w:t xml:space="preserve">and a success variable is set to false if </w:t>
-      </w:r>
-      <w:proofErr w:type="gramStart"/>
-      <w:r>
-        <w:t>there’s</w:t>
-      </w:r>
-      <w:proofErr w:type="gramEnd"/>
-      <w:r>
-        <w:t xml:space="preserve"> a mismatch.</w:t>
+        <w:t>and a success variable is set to false if there’s a mismatch.</w:t>
       </w:r>
     </w:p>
     <w:p>
@@ -10152,49 +9399,119 @@
       </w:pPr>
       <w:r>
         <w:lastRenderedPageBreak/>
-        <w:t xml:space="preserve">byte[] </w:t>
-      </w:r>
-      <w:proofErr w:type="spellStart"/>
-      <w:r>
-        <w:t>returnPacemakerParameters</w:t>
-      </w:r>
-      <w:proofErr w:type="spellEnd"/>
+        <w:t>byte[] returnPacemakerParameters()</w:t>
+      </w:r>
+    </w:p>
+    <w:p>
+      <w:r>
+        <w:t>This function suspends the current thread until GLOBAL_LOCK is set to false (when another process let goes of the lock). Then, the lock is enabled again by this thread, so other threads can’t interfere.</w:t>
+      </w:r>
+    </w:p>
+    <w:p>
+      <w:r>
+        <w:t xml:space="preserve">Then, sendPacemakerCode(READ_PARAMETERS) is called to read parameters, and a loop iterates until the RECEIVED flag is set to true. </w:t>
+      </w:r>
+      <w:r>
+        <w:t>Then, the INPUT_BUFFER array elements are copied to another byte array which will be returned.</w:t>
+      </w:r>
+    </w:p>
+    <w:p>
+      <w:r>
+        <w:t xml:space="preserve">GLOBAL_LOCK is set to false and RECEIVED flag is set to false so other threads can use the process. The byte array is returned. </w:t>
+      </w:r>
+    </w:p>
+    <w:p>
+      <w:pPr>
+        <w:pStyle w:val="Heading4"/>
+      </w:pPr>
+      <w:r>
+        <w:t>String returnSerialCode()</w:t>
+      </w:r>
+    </w:p>
+    <w:p>
+      <w:r>
+        <w:t>This function suspends the current thread until GLOBAL_LOCK is set to false (when another process let goes of the lock). Then, the lock is enabled again by this thread, so other threads can’t interfere.</w:t>
+      </w:r>
+    </w:p>
+    <w:p>
+      <w:r>
+        <w:t>Then, sendPacemakerCode(</w:t>
+      </w:r>
+      <w:r>
+        <w:t>READ_SERIAL_NUMBER</w:t>
+      </w:r>
+      <w:r>
+        <w:t xml:space="preserve">) is called to read parameters, and a loop iterates until the RECEIVED flag is set to true. </w:t>
+      </w:r>
+      <w:r>
+        <w:t>Then, a loop iterates through the INPUT_BUFFER and appends the elements to an empty string, while type-casting each byte to a character.</w:t>
+      </w:r>
+    </w:p>
+    <w:p>
+      <w:r>
+        <w:t xml:space="preserve">GLOBAL_LOCK is set to false and RECEIVED flag is set to false so other threads can use the process. The </w:t>
+      </w:r>
+      <w:r>
+        <w:t>string is returned</w:t>
+      </w:r>
+      <w:r>
+        <w:t xml:space="preserve">. </w:t>
+      </w:r>
+    </w:p>
+    <w:p>
+      <w:pPr>
+        <w:pStyle w:val="Heading4"/>
+      </w:pPr>
+      <w:r>
+        <w:t>double[]</w:t>
+      </w:r>
+      <w:r>
+        <w:t xml:space="preserve"> </w:t>
+      </w:r>
+      <w:r>
+        <w:t>returnAtrVentSignals</w:t>
+      </w:r>
       <w:r>
         <w:t>()</w:t>
       </w:r>
     </w:p>
     <w:p>
       <w:r>
-        <w:t xml:space="preserve">This function suspends the current thread until GLOBAL_LOCK is set to false (when another process let goes of the lock). Then, the lock is enabled again by this thread, so other threads </w:t>
-      </w:r>
-      <w:proofErr w:type="gramStart"/>
-      <w:r>
-        <w:t>can’t</w:t>
-      </w:r>
-      <w:proofErr w:type="gramEnd"/>
-      <w:r>
-        <w:t xml:space="preserve"> interfere.</w:t>
-      </w:r>
-    </w:p>
-    <w:p>
-      <w:r>
-        <w:t xml:space="preserve">Then, </w:t>
-      </w:r>
-      <w:proofErr w:type="spellStart"/>
-      <w:r>
-        <w:t>sendPacemakerCode</w:t>
-      </w:r>
-      <w:proofErr w:type="spellEnd"/>
-      <w:r>
-        <w:t xml:space="preserve">(READ_PARAMETERS) is called to read parameters, and a loop iterates until the RECEIVED flag is set to true. </w:t>
-      </w:r>
-      <w:r>
-        <w:t>Then, the INPUT_BUFFER array elements are copied to another byte array which will be returned.</w:t>
-      </w:r>
-    </w:p>
-    <w:p>
-      <w:r>
-        <w:t xml:space="preserve">GLOBAL_LOCK is set to false and RECEIVED flag is set to false so other threads can use the process. The byte array is returned. </w:t>
+        <w:t>This function suspends the current thread until GLOBAL_LOCK is set to false (when another process let goes of the lock). Then, the lock is enabled again by this thread, so other threads can’t interfere.</w:t>
+      </w:r>
+    </w:p>
+    <w:p>
+      <w:r>
+        <w:t>Then, sendPacemakerCode(READ_</w:t>
+      </w:r>
+      <w:r>
+        <w:t xml:space="preserve">ATR_VENT_SIGNAL) is called to read the atrial and ventricular signals. </w:t>
+      </w:r>
+      <w:r>
+        <w:t xml:space="preserve">INPUT_BUFFER is read; bytes 0-7 contain the atrial signal, and 8-15 contain ventricular signal, as per the protocol for the pacemaker. </w:t>
+      </w:r>
+      <w:r>
+        <w:t>However, before we read these bytes, the INPUT_BUFFER must be reversed because Java uses big endian, and the pacemaker sends the byte data in little endian.</w:t>
+      </w:r>
+      <w:r>
+        <w:t xml:space="preserve"> Then, the wrap() function from ByteBuffer is used to convert the byte data into double </w:t>
+      </w:r>
+      <w:r>
+        <w:t>datatypes and</w:t>
+      </w:r>
+      <w:r>
+        <w:t xml:space="preserve"> stored in an array.</w:t>
+      </w:r>
+      <w:r>
+        <w:t xml:space="preserve"> The values are printed </w:t>
+      </w:r>
+      <w:r>
+        <w:t>to console.</w:t>
+      </w:r>
+    </w:p>
+    <w:p>
+      <w:r>
+        <w:t xml:space="preserve">GLOBAL_LOCK is set to false and RECEIVED flag is set to false so other threads can use the process. The double array is returned. </w:t>
       </w:r>
     </w:p>
     <w:p>
@@ -10202,61 +9519,12 @@
         <w:pStyle w:val="Heading4"/>
       </w:pPr>
       <w:r>
-        <w:t xml:space="preserve">String </w:t>
-      </w:r>
-      <w:proofErr w:type="spellStart"/>
-      <w:r>
-        <w:t>returnSerialCode</w:t>
-      </w:r>
-      <w:proofErr w:type="spellEnd"/>
-      <w:r>
-        <w:t>()</w:t>
-      </w:r>
-    </w:p>
-    <w:p>
-      <w:r>
-        <w:t xml:space="preserve">This function suspends the current thread until GLOBAL_LOCK is set to false (when another process let goes of the lock). Then, the lock is enabled again by this thread, so other threads </w:t>
-      </w:r>
-      <w:proofErr w:type="gramStart"/>
-      <w:r>
-        <w:t>can’t</w:t>
-      </w:r>
-      <w:proofErr w:type="gramEnd"/>
-      <w:r>
-        <w:t xml:space="preserve"> interfere.</w:t>
-      </w:r>
-    </w:p>
-    <w:p>
-      <w:r>
-        <w:t xml:space="preserve">Then, </w:t>
-      </w:r>
-      <w:proofErr w:type="spellStart"/>
-      <w:r>
-        <w:t>sendPacemakerCode</w:t>
-      </w:r>
-      <w:proofErr w:type="spellEnd"/>
-      <w:r>
-        <w:t>(</w:t>
-      </w:r>
-      <w:r>
-        <w:t>READ_SERIAL_NUMBER</w:t>
-      </w:r>
-      <w:r>
-        <w:t xml:space="preserve">) is called to read parameters, and a loop iterates until the RECEIVED flag is set to true. </w:t>
-      </w:r>
-      <w:r>
-        <w:t>Then, a loop iterates through the INPUT_BUFFER and appends the elements to an empty string, while type-casting each byte to a character.</w:t>
-      </w:r>
-    </w:p>
-    <w:p>
-      <w:r>
-        <w:t xml:space="preserve">GLOBAL_LOCK is set to false and RECEIVED flag is set to false so other threads can use the process. The </w:t>
-      </w:r>
-      <w:r>
-        <w:t>string is returned</w:t>
-      </w:r>
-      <w:r>
-        <w:t xml:space="preserve">. </w:t>
+        <w:t>static String getPortName()</w:t>
+      </w:r>
+    </w:p>
+    <w:p>
+      <w:r>
+        <w:t>Returns the name of the serial port. If IS_CONNECTED is false (meaning the port is not connected, and hence not initialized), then the function returns “NULL”.</w:t>
       </w:r>
     </w:p>
     <w:p>
@@ -10264,204 +9532,77 @@
         <w:pStyle w:val="Heading4"/>
       </w:pPr>
       <w:r>
-        <w:t>double[]</w:t>
+        <w:t>static boolean isConnected()</w:t>
+      </w:r>
+    </w:p>
+    <w:p>
+      <w:r>
+        <w:t>Returns IS_CONNECTED</w:t>
+      </w:r>
+      <w:r>
+        <w:t xml:space="preserve"> flag</w:t>
+      </w:r>
+      <w:r>
+        <w:t>, which tracks whether the serial port is open or not.</w:t>
+      </w:r>
+    </w:p>
+    <w:p>
+      <w:pPr>
+        <w:pStyle w:val="Heading4"/>
+      </w:pPr>
+      <w:r>
+        <w:lastRenderedPageBreak/>
+        <w:t>static void disconnect()</w:t>
+      </w:r>
+    </w:p>
+    <w:p>
+      <w:r>
+        <w:t xml:space="preserve">If the serial port is not null, </w:t>
+      </w:r>
+      <w:r>
+        <w:t xml:space="preserve">the data listener is </w:t>
+      </w:r>
+      <w:r>
+        <w:t>removed,</w:t>
+      </w:r>
+      <w:r>
+        <w:t xml:space="preserve"> and the port is closed. Then the port is set to null.</w:t>
       </w:r>
       <w:r>
         <w:t xml:space="preserve"> </w:t>
       </w:r>
-      <w:proofErr w:type="spellStart"/>
-      <w:r>
-        <w:t>returnAtrVentSignals</w:t>
-      </w:r>
-      <w:proofErr w:type="spellEnd"/>
-      <w:r>
-        <w:t>()</w:t>
-      </w:r>
-    </w:p>
-    <w:p>
-      <w:r>
-        <w:t xml:space="preserve">This function suspends the current thread until GLOBAL_LOCK is set to false (when another process let goes of the lock). Then, the lock is enabled again by this thread, so other threads </w:t>
-      </w:r>
-      <w:proofErr w:type="gramStart"/>
-      <w:r>
-        <w:t>can’t</w:t>
-      </w:r>
-      <w:proofErr w:type="gramEnd"/>
-      <w:r>
-        <w:t xml:space="preserve"> interfere.</w:t>
-      </w:r>
-    </w:p>
-    <w:p>
-      <w:r>
-        <w:t xml:space="preserve">Then, </w:t>
-      </w:r>
-      <w:proofErr w:type="spellStart"/>
-      <w:r>
-        <w:t>sendPacemakerCode</w:t>
-      </w:r>
-      <w:proofErr w:type="spellEnd"/>
-      <w:r>
-        <w:t>(READ_</w:t>
-      </w:r>
-      <w:r>
-        <w:t xml:space="preserve">ATR_VENT_SIGNAL) is called to read the atrial and ventricular signals. </w:t>
-      </w:r>
-      <w:r>
-        <w:t xml:space="preserve">INPUT_BUFFER is read; bytes 0-7 contain the atrial signal, and 8-15 contain ventricular signal, as per the protocol for the pacemaker. </w:t>
-      </w:r>
-      <w:r>
-        <w:t>However, before we read these bytes, the INPUT_BUFFER must be reversed because Java uses big endian, and the pacemaker sends the byte data in little endian.</w:t>
-      </w:r>
-      <w:r>
-        <w:t xml:space="preserve"> Then, the wrap() function from </w:t>
-      </w:r>
-      <w:proofErr w:type="spellStart"/>
-      <w:r>
-        <w:t>ByteBuffer</w:t>
-      </w:r>
-      <w:proofErr w:type="spellEnd"/>
-      <w:r>
-        <w:t xml:space="preserve"> is used to convert the byte data into double </w:t>
-      </w:r>
-      <w:r>
-        <w:t>datatypes and</w:t>
-      </w:r>
-      <w:r>
-        <w:t xml:space="preserve"> stored in an array.</w:t>
-      </w:r>
-      <w:r>
-        <w:t xml:space="preserve"> The values are printed </w:t>
-      </w:r>
-      <w:r>
-        <w:t>to console.</w:t>
-      </w:r>
-    </w:p>
-    <w:p>
-      <w:r>
-        <w:t xml:space="preserve">GLOBAL_LOCK is set to false and RECEIVED flag is set to false so other threads can use the process. The double array is returned. </w:t>
-      </w:r>
+      <w:r>
+        <w:t>The</w:t>
+      </w:r>
+      <w:r>
+        <w:t xml:space="preserve"> IS_CONNECTED flag </w:t>
+      </w:r>
+      <w:r>
+        <w:t>is set to false</w:t>
+      </w:r>
+      <w:r>
+        <w:t>, and BUFFER_INDEX is set to 0</w:t>
+      </w:r>
+      <w:r>
+        <w:t xml:space="preserve">, so that next time the port is initialized the index starts at 0. </w:t>
+      </w:r>
+    </w:p>
+    <w:p>
+      <w:pPr>
+        <w:pStyle w:val="Heading3"/>
+      </w:pPr>
+      <w:bookmarkStart w:id="32" w:name="_Toc57584287"/>
+      <w:r>
+        <w:t>2.5.6 Private functions and their parameters</w:t>
+      </w:r>
+      <w:bookmarkEnd w:id="32"/>
     </w:p>
     <w:p>
       <w:pPr>
         <w:pStyle w:val="Heading4"/>
       </w:pPr>
       <w:r>
-        <w:t xml:space="preserve">static String </w:t>
-      </w:r>
-      <w:proofErr w:type="spellStart"/>
-      <w:r>
-        <w:t>getPortName</w:t>
-      </w:r>
-      <w:proofErr w:type="spellEnd"/>
-      <w:r>
-        <w:t>()</w:t>
-      </w:r>
-    </w:p>
-    <w:p>
-      <w:r>
-        <w:t>Returns the name of the serial port. If IS_CONNECTED is false (meaning the port is not connected, and hence not initialized), then the function returns “NULL”.</w:t>
-      </w:r>
-    </w:p>
-    <w:p>
-      <w:pPr>
-        <w:pStyle w:val="Heading4"/>
-      </w:pPr>
-      <w:r>
-        <w:t xml:space="preserve">static boolean </w:t>
-      </w:r>
-      <w:proofErr w:type="spellStart"/>
-      <w:r>
-        <w:t>isConnected</w:t>
-      </w:r>
-      <w:proofErr w:type="spellEnd"/>
-      <w:r>
-        <w:t>()</w:t>
-      </w:r>
-    </w:p>
-    <w:p>
-      <w:r>
-        <w:t>Returns IS_CONNECTED</w:t>
-      </w:r>
-      <w:r>
-        <w:t xml:space="preserve"> flag</w:t>
-      </w:r>
-      <w:r>
-        <w:t>, which tracks whether the serial port is open or not.</w:t>
-      </w:r>
-    </w:p>
-    <w:p>
-      <w:pPr>
-        <w:pStyle w:val="Heading4"/>
-      </w:pPr>
-      <w:r>
-        <w:lastRenderedPageBreak/>
-        <w:t xml:space="preserve">static </w:t>
-      </w:r>
-      <w:proofErr w:type="gramStart"/>
-      <w:r>
-        <w:t>void</w:t>
-      </w:r>
-      <w:proofErr w:type="gramEnd"/>
-      <w:r>
-        <w:t xml:space="preserve"> disconnect()</w:t>
-      </w:r>
-    </w:p>
-    <w:p>
-      <w:r>
-        <w:t xml:space="preserve">If the serial port is not null, </w:t>
-      </w:r>
-      <w:r>
-        <w:t xml:space="preserve">the data listener is </w:t>
-      </w:r>
-      <w:r>
-        <w:t>removed,</w:t>
-      </w:r>
-      <w:r>
-        <w:t xml:space="preserve"> and the port is closed. Then the port is set to null.</w:t>
-      </w:r>
-      <w:r>
-        <w:t xml:space="preserve"> </w:t>
-      </w:r>
-      <w:r>
-        <w:t>The</w:t>
-      </w:r>
-      <w:r>
-        <w:t xml:space="preserve"> IS_CONNECTED flag </w:t>
-      </w:r>
-      <w:r>
-        <w:t>is set to false</w:t>
-      </w:r>
-      <w:r>
-        <w:t>, and BUFFER_INDEX is set to 0</w:t>
-      </w:r>
-      <w:r>
-        <w:t xml:space="preserve">, so that next time the port is initialized the index starts at 0. </w:t>
-      </w:r>
-    </w:p>
-    <w:p>
-      <w:pPr>
-        <w:pStyle w:val="Heading3"/>
-      </w:pPr>
-      <w:bookmarkStart w:id="32" w:name="_Toc57584287"/>
-      <w:r>
-        <w:t>2.5.6 Private functions and their parameters</w:t>
-      </w:r>
-      <w:bookmarkEnd w:id="32"/>
-    </w:p>
-    <w:p>
-      <w:pPr>
-        <w:pStyle w:val="Heading4"/>
-      </w:pPr>
-      <w:r>
-        <w:t xml:space="preserve">synchronized void </w:t>
-      </w:r>
-      <w:proofErr w:type="spellStart"/>
-      <w:r>
-        <w:t>sendPaceMakerCode</w:t>
-      </w:r>
-      <w:proofErr w:type="spellEnd"/>
-      <w:r>
-        <w:t>(byte code)</w:t>
+        <w:t>synchronized void sendPaceMakerCode(byte code)</w:t>
       </w:r>
     </w:p>
     <w:p>
@@ -10688,11 +9829,9 @@
             <w:pPr>
               <w:spacing w:line="276" w:lineRule="auto"/>
             </w:pPr>
-            <w:proofErr w:type="spellStart"/>
             <w:r>
               <w:t>JFreeChart</w:t>
             </w:r>
-            <w:proofErr w:type="spellEnd"/>
           </w:p>
         </w:tc>
         <w:tc>
@@ -10732,11 +9871,9 @@
             <w:pPr>
               <w:spacing w:line="276" w:lineRule="auto"/>
             </w:pPr>
-            <w:proofErr w:type="spellStart"/>
             <w:r>
               <w:t>DCM_SerialCOM</w:t>
             </w:r>
-            <w:proofErr w:type="spellEnd"/>
           </w:p>
         </w:tc>
         <w:tc>
@@ -10751,15 +9888,7 @@
               <w:t>A</w:t>
             </w:r>
             <w:r>
-              <w:t xml:space="preserve"> singleton instance of the </w:t>
-            </w:r>
-            <w:proofErr w:type="spellStart"/>
-            <w:r>
-              <w:t>DCM_SerialCOM</w:t>
-            </w:r>
-            <w:proofErr w:type="spellEnd"/>
-            <w:r>
-              <w:t xml:space="preserve"> module</w:t>
+              <w:t xml:space="preserve"> singleton instance of the DCM_SerialCOM module</w:t>
             </w:r>
             <w:r>
               <w:t xml:space="preserve"> used to communicate with the pacemaker to get atrial/ventricular signals.</w:t>
@@ -10856,23 +9985,7 @@
               <w:spacing w:line="276" w:lineRule="auto"/>
             </w:pPr>
             <w:r>
-              <w:t xml:space="preserve">A variable of type </w:t>
-            </w:r>
-            <w:proofErr w:type="spellStart"/>
-            <w:r>
-              <w:t>TimeSeries</w:t>
-            </w:r>
-            <w:proofErr w:type="spellEnd"/>
-            <w:r>
-              <w:t xml:space="preserve"> (a submodule of </w:t>
-            </w:r>
-            <w:proofErr w:type="spellStart"/>
-            <w:r>
-              <w:t>JFreeChart</w:t>
-            </w:r>
-            <w:proofErr w:type="spellEnd"/>
-            <w:r>
-              <w:t>), which stores the atrial samples and their associated time.</w:t>
+              <w:t>A variable of type TimeSeries (a submodule of JFreeChart), which stores the atrial samples and their associated time.</w:t>
             </w:r>
           </w:p>
         </w:tc>
@@ -10901,23 +10014,7 @@
               <w:spacing w:line="276" w:lineRule="auto"/>
             </w:pPr>
             <w:r>
-              <w:t xml:space="preserve">A variable of type </w:t>
-            </w:r>
-            <w:proofErr w:type="spellStart"/>
-            <w:r>
-              <w:t>TimeSeries</w:t>
-            </w:r>
-            <w:proofErr w:type="spellEnd"/>
-            <w:r>
-              <w:t xml:space="preserve"> (a submodule of </w:t>
-            </w:r>
-            <w:proofErr w:type="spellStart"/>
-            <w:r>
-              <w:t>JFreeChart</w:t>
-            </w:r>
-            <w:proofErr w:type="spellEnd"/>
-            <w:r>
-              <w:t xml:space="preserve">), which stores the </w:t>
+              <w:t xml:space="preserve">A variable of type TimeSeries (a submodule of JFreeChart), which stores the </w:t>
             </w:r>
             <w:r>
               <w:t>ventricular</w:t>
@@ -10952,20 +10049,7 @@
               <w:spacing w:line="276" w:lineRule="auto"/>
             </w:pPr>
             <w:r>
-              <w:t xml:space="preserve">The period at which the samples are being taken. Currently set at 10 </w:t>
-            </w:r>
-            <w:proofErr w:type="spellStart"/>
-            <w:proofErr w:type="gramStart"/>
-            <w:r>
-              <w:t>ms</w:t>
-            </w:r>
-            <w:proofErr w:type="spellEnd"/>
-            <w:r>
-              <w:t>, but</w:t>
-            </w:r>
-            <w:proofErr w:type="gramEnd"/>
-            <w:r>
-              <w:t xml:space="preserve"> can be changed with future functionality of the module.</w:t>
+              <w:t>The period at which the samples are being taken. Currently set at 10 ms, but can be changed with future functionality of the module.</w:t>
             </w:r>
           </w:p>
         </w:tc>
@@ -11034,15 +10118,7 @@
         <w:pStyle w:val="Heading4"/>
       </w:pPr>
       <w:r>
-        <w:t xml:space="preserve">static EGRAM </w:t>
-      </w:r>
-      <w:proofErr w:type="spellStart"/>
-      <w:r>
-        <w:t>getInstance</w:t>
-      </w:r>
-      <w:proofErr w:type="spellEnd"/>
-      <w:r>
-        <w:t>()</w:t>
+        <w:t>static EGRAM getInstance()</w:t>
       </w:r>
     </w:p>
     <w:p>
@@ -11055,15 +10131,7 @@
         <w:pStyle w:val="Heading4"/>
       </w:pPr>
       <w:r>
-        <w:t xml:space="preserve">static void </w:t>
-      </w:r>
-      <w:proofErr w:type="spellStart"/>
-      <w:r>
-        <w:t>destroyInstance</w:t>
-      </w:r>
-      <w:proofErr w:type="spellEnd"/>
-      <w:r>
-        <w:t>()</w:t>
+        <w:t>static void destroyInstance()</w:t>
       </w:r>
     </w:p>
     <w:p>
@@ -11103,15 +10171,7 @@
         <w:t xml:space="preserve">The constructor for this class. </w:t>
       </w:r>
       <w:r>
-        <w:t xml:space="preserve">The class is an inherited version of a </w:t>
-      </w:r>
-      <w:proofErr w:type="spellStart"/>
-      <w:r>
-        <w:t>JFrame</w:t>
-      </w:r>
-      <w:proofErr w:type="spellEnd"/>
-      <w:r>
-        <w:t xml:space="preserve"> in Java, so it is essentially a form. </w:t>
+        <w:t xml:space="preserve">The class is an inherited version of a JFrame in Java, so it is essentially a form. </w:t>
       </w:r>
       <w:r>
         <w:t>In this constructor, the title of the form is set,</w:t>
@@ -11126,15 +10186,7 @@
         <w:t>and VENT_SIGNAL are</w:t>
       </w:r>
       <w:r>
-        <w:t xml:space="preserve"> initialized as </w:t>
-      </w:r>
-      <w:proofErr w:type="spellStart"/>
-      <w:r>
-        <w:t>TimeSeries</w:t>
-      </w:r>
-      <w:proofErr w:type="spellEnd"/>
-      <w:r>
-        <w:t xml:space="preserve"> object</w:t>
+        <w:t xml:space="preserve"> initialized as TimeSeries object</w:t>
       </w:r>
       <w:r>
         <w:t>s</w:t>
@@ -11149,23 +10201,7 @@
     <w:p>
       <w:r>
         <w:lastRenderedPageBreak/>
-        <w:t xml:space="preserve">A chart is then created by calling </w:t>
-      </w:r>
-      <w:proofErr w:type="spellStart"/>
-      <w:r>
-        <w:t>createChart</w:t>
-      </w:r>
-      <w:proofErr w:type="spellEnd"/>
-      <w:r>
-        <w:t xml:space="preserve">(ATR_SIGNAL, VENT_SIGNAL), which returns a </w:t>
-      </w:r>
-      <w:proofErr w:type="spellStart"/>
-      <w:r>
-        <w:t>JFreeChart</w:t>
-      </w:r>
-      <w:proofErr w:type="spellEnd"/>
-      <w:r>
-        <w:t xml:space="preserve">. The colouring of the chart is set and then added to the EGRAM form. </w:t>
+        <w:t xml:space="preserve">A chart is then created by calling createChart(ATR_SIGNAL, VENT_SIGNAL), which returns a JFreeChart. The colouring of the chart is set and then added to the EGRAM form. </w:t>
       </w:r>
       <w:r>
         <w:t xml:space="preserve">Then, a thread is initialized to call </w:t>
@@ -11174,15 +10210,7 @@
         <w:t>the update() method</w:t>
       </w:r>
       <w:r>
-        <w:t xml:space="preserve"> at a period of 10 </w:t>
-      </w:r>
-      <w:proofErr w:type="spellStart"/>
-      <w:r>
-        <w:t>ms</w:t>
-      </w:r>
-      <w:proofErr w:type="spellEnd"/>
-      <w:r>
-        <w:t xml:space="preserve"> (</w:t>
+        <w:t xml:space="preserve"> at a period of 10 ms (</w:t>
       </w:r>
       <w:r>
         <w:t xml:space="preserve">or </w:t>
@@ -11211,15 +10239,293 @@
         <w:t xml:space="preserve"> the public function</w:t>
       </w:r>
       <w:r>
+        <w:t xml:space="preserve"> getInstance().</w:t>
+      </w:r>
+    </w:p>
+    <w:p>
+      <w:pPr>
+        <w:pStyle w:val="Heading4"/>
+      </w:pPr>
+      <w:r>
+        <w:t>void update()</w:t>
+      </w:r>
+    </w:p>
+    <w:p>
+      <w:r>
+        <w:t xml:space="preserve">Temporarily stores the values returned by returnAtrVentSignals() from DCM_SerialCOM. </w:t>
+      </w:r>
+      <w:r>
+        <w:t>Adds the new atrial signal sample the ATR_SIGNAL, and the ventricular signal sample from VENT_SIGNAL.</w:t>
+      </w:r>
+      <w:r>
+        <w:t xml:space="preserve"> The graph should update accordingly</w:t>
+      </w:r>
+      <w:r>
+        <w:t xml:space="preserve"> to the new data, which is handled by JFreeChart.</w:t>
+      </w:r>
+    </w:p>
+    <w:p>
+      <w:pPr>
+        <w:pStyle w:val="Heading4"/>
+      </w:pPr>
+      <w:r>
+        <w:t>JFreeChart createChart(XYDataset dataSet1, XYDataSet dataSet2)</w:t>
+      </w:r>
+    </w:p>
+    <w:p>
+      <w:r>
+        <w:t>The function returns a JFreeChart that graphically displays dataSet1 and dataSet2, which in our case would be ATR_SIGNAL and VENT_SIGNAL.</w:t>
+      </w:r>
+      <w:r>
+        <w:t xml:space="preserve"> The method sets the renderers and the ranges of the axis and adds the renderers to the plots. </w:t>
+      </w:r>
+      <w:r>
+        <w:t>Then created chart (handled by JFreeChart) is then returned.</w:t>
+      </w:r>
+    </w:p>
+    <w:p>
+      <w:pPr>
+        <w:pStyle w:val="Heading2"/>
+      </w:pPr>
+      <w:r>
+        <w:t>2.7 ASCII Animation (ASCII_Animation)</w:t>
+      </w:r>
+    </w:p>
+    <w:p>
+      <w:pPr>
+        <w:pStyle w:val="Heading3"/>
+      </w:pPr>
+      <w:r>
+        <w:t>2.7.1 Purpose of Module</w:t>
+      </w:r>
+    </w:p>
+    <w:p>
+      <w:r>
+        <w:t>Module animates a label or text area with a circular link of Strings. This is used by other modules in this program to animate loading circles as well as the heart animation in the login form (see 2.2)</w:t>
+      </w:r>
+      <w:r>
+        <w:t>.</w:t>
+      </w:r>
+    </w:p>
+    <w:p>
+      <w:r>
+        <w:t xml:space="preserve">This module was implemented as a </w:t>
+      </w:r>
+      <w:r>
+        <w:rPr>
+          <w:i/>
+          <w:iCs/>
+        </w:rPr>
+        <w:t>circular linked list</w:t>
+      </w:r>
+      <w:r>
+        <w:t>. Each “node” in the linked list is a “frame” of the animation, and the “linked list” itself is the “animation sequence”.</w:t>
+      </w:r>
+      <w:r>
+        <w:t xml:space="preserve"> Each node simply contains a string as a value, and a pointer to the next node in the animation sequence.</w:t>
+      </w:r>
+    </w:p>
+    <w:p>
+      <w:pPr>
+        <w:pStyle w:val="Heading3"/>
+      </w:pPr>
+      <w:r>
+        <w:t>2.7.2 Black-box behaviour of module</w:t>
+      </w:r>
+    </w:p>
+    <w:p>
+      <w:r>
+        <w:t>Once a module “plays” the animation, the text area or label circularly cycles between the strings in the animation sequence.</w:t>
+      </w:r>
+      <w:r>
+        <w:t xml:space="preserve"> The animation does not stop until the module “pauses” it. </w:t>
+      </w:r>
+    </w:p>
+    <w:p>
+      <w:pPr>
+        <w:pStyle w:val="Heading3"/>
+      </w:pPr>
+      <w:r>
+        <w:t xml:space="preserve">2.7.3 </w:t>
+      </w:r>
+      <w:r>
+        <w:t>State variables</w:t>
+      </w:r>
+      <w:r>
         <w:t xml:space="preserve"> </w:t>
       </w:r>
-      <w:proofErr w:type="spellStart"/>
-      <w:r>
-        <w:t>getInstance</w:t>
-      </w:r>
-      <w:proofErr w:type="spellEnd"/>
-      <w:r>
-        <w:t>().</w:t>
+    </w:p>
+    <w:tbl>
+      <w:tblPr>
+        <w:tblStyle w:val="TableGrid"/>
+        <w:tblW w:w="0" w:type="auto"/>
+        <w:tblLook w:val="04A0" w:firstRow="1" w:lastRow="0" w:firstColumn="1" w:lastColumn="0" w:noHBand="0" w:noVBand="1"/>
+      </w:tblPr>
+      <w:tblGrid>
+        <w:gridCol w:w="2562"/>
+        <w:gridCol w:w="7014"/>
+      </w:tblGrid>
+      <w:tr>
+        <w:tc>
+          <w:tcPr>
+            <w:tcW w:w="2562" w:type="dxa"/>
+          </w:tcPr>
+          <w:p>
+            <w:r>
+              <w:rPr>
+                <w:b/>
+                <w:bCs/>
+              </w:rPr>
+              <w:t>Variable Name</w:t>
+            </w:r>
+          </w:p>
+        </w:tc>
+        <w:tc>
+          <w:tcPr>
+            <w:tcW w:w="7014" w:type="dxa"/>
+          </w:tcPr>
+          <w:p>
+            <w:r>
+              <w:rPr>
+                <w:b/>
+                <w:bCs/>
+              </w:rPr>
+              <w:t>Description</w:t>
+            </w:r>
+          </w:p>
+        </w:tc>
+      </w:tr>
+      <w:tr>
+        <w:tc>
+          <w:tcPr>
+            <w:tcW w:w="2562" w:type="dxa"/>
+          </w:tcPr>
+          <w:p>
+            <w:pPr>
+              <w:spacing w:line="276" w:lineRule="auto"/>
+              <w:jc w:val="center"/>
+            </w:pPr>
+            <w:r>
+              <w:t>head</w:t>
+            </w:r>
+          </w:p>
+        </w:tc>
+        <w:tc>
+          <w:tcPr>
+            <w:tcW w:w="7014" w:type="dxa"/>
+          </w:tcPr>
+          <w:p>
+            <w:pPr>
+              <w:spacing w:line="276" w:lineRule="auto"/>
+            </w:pPr>
+            <w:r>
+              <w:t xml:space="preserve">The </w:t>
+            </w:r>
+            <w:r>
+              <w:t>first frame in the animation.</w:t>
+            </w:r>
+          </w:p>
+        </w:tc>
+      </w:tr>
+      <w:tr>
+        <w:tc>
+          <w:tcPr>
+            <w:tcW w:w="2562" w:type="dxa"/>
+          </w:tcPr>
+          <w:p>
+            <w:pPr>
+              <w:spacing w:line="276" w:lineRule="auto"/>
+              <w:jc w:val="center"/>
+            </w:pPr>
+            <w:r>
+              <w:t>frameCount</w:t>
+            </w:r>
+          </w:p>
+        </w:tc>
+        <w:tc>
+          <w:tcPr>
+            <w:tcW w:w="7014" w:type="dxa"/>
+          </w:tcPr>
+          <w:p>
+            <w:pPr>
+              <w:spacing w:line="276" w:lineRule="auto"/>
+            </w:pPr>
+            <w:r>
+              <w:t>An integer containing the number of frames in the animation.</w:t>
+            </w:r>
+          </w:p>
+        </w:tc>
+      </w:tr>
+      <w:tr>
+        <w:tc>
+          <w:tcPr>
+            <w:tcW w:w="2562" w:type="dxa"/>
+          </w:tcPr>
+          <w:p>
+            <w:pPr>
+              <w:spacing w:line="276" w:lineRule="auto"/>
+              <w:jc w:val="center"/>
+            </w:pPr>
+            <w:r>
+              <w:t>msDelay</w:t>
+            </w:r>
+          </w:p>
+        </w:tc>
+        <w:tc>
+          <w:tcPr>
+            <w:tcW w:w="7014" w:type="dxa"/>
+          </w:tcPr>
+          <w:p>
+            <w:pPr>
+              <w:spacing w:line="276" w:lineRule="auto"/>
+            </w:pPr>
+            <w:r>
+              <w:t>The delay in milliseconds between each frame.</w:t>
+            </w:r>
+          </w:p>
+        </w:tc>
+      </w:tr>
+      <w:tr>
+        <w:tc>
+          <w:tcPr>
+            <w:tcW w:w="2562" w:type="dxa"/>
+          </w:tcPr>
+          <w:p>
+            <w:pPr>
+              <w:spacing w:line="276" w:lineRule="auto"/>
+              <w:jc w:val="center"/>
+            </w:pPr>
+            <w:r>
+              <w:t>RUNNING</w:t>
+            </w:r>
+          </w:p>
+        </w:tc>
+        <w:tc>
+          <w:tcPr>
+            <w:tcW w:w="7014" w:type="dxa"/>
+          </w:tcPr>
+          <w:p>
+            <w:pPr>
+              <w:spacing w:line="276" w:lineRule="auto"/>
+            </w:pPr>
+            <w:r>
+              <w:t>A boolean determining if the animation is playing or not</w:t>
+            </w:r>
+            <w:r>
+              <w:t>.</w:t>
+            </w:r>
+          </w:p>
+        </w:tc>
+      </w:tr>
+    </w:tbl>
+    <w:p/>
+    <w:p>
+      <w:pPr>
+        <w:pStyle w:val="Heading3"/>
+      </w:pPr>
+      <w:r>
+        <w:lastRenderedPageBreak/>
+        <w:t>2.7.4 Public functions and their parameters</w:t>
       </w:r>
     </w:p>
     <w:p>
@@ -11227,109 +10533,75 @@
         <w:pStyle w:val="Heading4"/>
       </w:pPr>
       <w:r>
-        <w:t>void update()</w:t>
-      </w:r>
-    </w:p>
-    <w:p>
-      <w:r>
-        <w:t xml:space="preserve">Temporarily stores the values returned by </w:t>
-      </w:r>
-      <w:proofErr w:type="spellStart"/>
-      <w:r>
-        <w:t>returnAtrVentSignals</w:t>
-      </w:r>
-      <w:proofErr w:type="spellEnd"/>
-      <w:r>
-        <w:t xml:space="preserve">() from </w:t>
-      </w:r>
-      <w:proofErr w:type="spellStart"/>
-      <w:r>
-        <w:t>DCM_SerialCOM</w:t>
-      </w:r>
-      <w:proofErr w:type="spellEnd"/>
-      <w:r>
-        <w:t xml:space="preserve">. </w:t>
-      </w:r>
-      <w:r>
-        <w:t>Adds the new atrial signal sample the ATR_SIGNAL, and the ventricular signal sample from VENT_SIGNAL.</w:t>
-      </w:r>
-      <w:r>
-        <w:t xml:space="preserve"> The graph should update accordingly</w:t>
-      </w:r>
-      <w:r>
-        <w:t xml:space="preserve"> to the new data, which is handled by </w:t>
-      </w:r>
-      <w:proofErr w:type="spellStart"/>
-      <w:r>
-        <w:t>JFreeChart</w:t>
-      </w:r>
-      <w:proofErr w:type="spellEnd"/>
+        <w:t>ASCII_Animation(String folderDir)</w:t>
+      </w:r>
+    </w:p>
+    <w:p>
+      <w:r>
+        <w:t>A constructor for the module. This module iteratively searches a text files containing strings in the desired folder directory and creates a linked list from the text files, with each text file being a “frame” in the animation.</w:t>
+      </w:r>
+      <w:r>
+        <w:t xml:space="preserve"> If no folder was found at the directory, then the animation will simply rotate between “can’t find animation!” and “MISSING FOLDER?!?!” as the animation sequence.</w:t>
+      </w:r>
+    </w:p>
+    <w:p>
+      <w:pPr>
+        <w:pStyle w:val="Heading4"/>
+      </w:pPr>
+      <w:r>
+        <w:t>public void animate(JTextArea screen)</w:t>
+      </w:r>
+    </w:p>
+    <w:p>
+      <w:r>
+        <w:t>The JTextArea can also be a JLabel. This method essentially runs on a separate thread (as to not stall the program) and cycles through the animation frames.</w:t>
+      </w:r>
+      <w:r>
+        <w:t xml:space="preserve"> A while loop was implemented that runs </w:t>
+      </w:r>
+      <w:r>
+        <w:t xml:space="preserve">indefinitely. The animation sequence iterates only when RUNNING </w:t>
+      </w:r>
+      <w:r>
+        <w:t>(the private boolean variable) is true.</w:t>
+      </w:r>
+      <w:r>
+        <w:t xml:space="preserve"> The thread sleeps for msDelay milliseconds before </w:t>
+      </w:r>
+      <w:r>
+        <w:t>iterating</w:t>
+      </w:r>
       <w:r>
         <w:t>.</w:t>
       </w:r>
+      <w:r>
+        <w:t xml:space="preserve"> </w:t>
+      </w:r>
     </w:p>
     <w:p>
       <w:pPr>
         <w:pStyle w:val="Heading4"/>
       </w:pPr>
-      <w:proofErr w:type="spellStart"/>
-      <w:r>
-        <w:t>JFreeChart</w:t>
-      </w:r>
-      <w:proofErr w:type="spellEnd"/>
-      <w:r>
-        <w:t xml:space="preserve"> </w:t>
-      </w:r>
-      <w:proofErr w:type="spellStart"/>
-      <w:r>
-        <w:t>createChart</w:t>
-      </w:r>
-      <w:proofErr w:type="spellEnd"/>
-      <w:r>
-        <w:t>(</w:t>
-      </w:r>
-      <w:proofErr w:type="spellStart"/>
-      <w:r>
-        <w:t>XYDataset</w:t>
-      </w:r>
-      <w:proofErr w:type="spellEnd"/>
-      <w:r>
-        <w:t xml:space="preserve"> dataSet1, </w:t>
-      </w:r>
-      <w:proofErr w:type="spellStart"/>
-      <w:r>
-        <w:t>XYDataSet</w:t>
-      </w:r>
-      <w:proofErr w:type="spellEnd"/>
-      <w:r>
-        <w:t xml:space="preserve"> dataSet2)</w:t>
-      </w:r>
-    </w:p>
-    <w:p>
-      <w:r>
-        <w:t xml:space="preserve">The function returns a </w:t>
-      </w:r>
-      <w:proofErr w:type="spellStart"/>
-      <w:r>
-        <w:t>JFreeChart</w:t>
-      </w:r>
-      <w:proofErr w:type="spellEnd"/>
-      <w:r>
-        <w:t xml:space="preserve"> that graphically displays dataSet1 and dataSet2, which in our case would be ATR_SIGNAL and VENT_SIGNAL.</w:t>
-      </w:r>
-      <w:r>
-        <w:t xml:space="preserve"> The method sets the renderers and the ranges of the axis and adds the renderers to the plots. </w:t>
-      </w:r>
-      <w:r>
-        <w:t xml:space="preserve">Then created chart (handled by </w:t>
-      </w:r>
-      <w:proofErr w:type="spellStart"/>
-      <w:r>
-        <w:t>JFreeChart</w:t>
-      </w:r>
-      <w:proofErr w:type="spellEnd"/>
-      <w:r>
-        <w:t>) is then returned.</w:t>
+      <w:r>
+        <w:t>public void play()</w:t>
+      </w:r>
+    </w:p>
+    <w:p>
+      <w:r>
+        <w:t>Sets RUNNING to true.</w:t>
+      </w:r>
+    </w:p>
+    <w:p>
+      <w:pPr>
+        <w:pStyle w:val="Heading4"/>
+      </w:pPr>
+      <w:r>
+        <w:t>public void pause()</w:t>
+      </w:r>
+    </w:p>
+    <w:p>
+      <w:r>
+        <w:t>Sets RUNNING to false.</w:t>
       </w:r>
     </w:p>
     <w:p>
@@ -12018,23 +11290,7 @@
               <w:spacing w:line="276" w:lineRule="auto"/>
             </w:pPr>
             <w:r>
-              <w:t>Exporting settings or saving default settings when /</w:t>
-            </w:r>
-            <w:proofErr w:type="spellStart"/>
-            <w:r>
-              <w:t>ExportedParameters</w:t>
-            </w:r>
-            <w:proofErr w:type="spellEnd"/>
-            <w:r>
-              <w:t>/ or /</w:t>
-            </w:r>
-            <w:proofErr w:type="spellStart"/>
-            <w:r>
-              <w:t>DefaultParameters</w:t>
-            </w:r>
-            <w:proofErr w:type="spellEnd"/>
-            <w:r>
-              <w:t>/ does not exist.</w:t>
+              <w:t>Exporting settings or saving default settings when /ExportedParameters/ or /DefaultParameters/ does not exist.</w:t>
             </w:r>
           </w:p>
         </w:tc>
@@ -12119,23 +11375,7 @@
               <w:t>Loading</w:t>
             </w:r>
             <w:r>
-              <w:t xml:space="preserve"> settings or saving default settings when /</w:t>
-            </w:r>
-            <w:proofErr w:type="spellStart"/>
-            <w:r>
-              <w:t>ExportedParameters</w:t>
-            </w:r>
-            <w:proofErr w:type="spellEnd"/>
-            <w:r>
-              <w:t>/ or /</w:t>
-            </w:r>
-            <w:proofErr w:type="spellStart"/>
-            <w:r>
-              <w:t>DefaultParameters</w:t>
-            </w:r>
-            <w:proofErr w:type="spellEnd"/>
-            <w:r>
-              <w:t>/ does not exist.</w:t>
+              <w:t xml:space="preserve"> settings or saving default settings when /ExportedParameters/ or /DefaultParameters/ does not exist.</w:t>
             </w:r>
           </w:p>
         </w:tc>
@@ -12299,11 +11539,7 @@
               <w:spacing w:line="276" w:lineRule="auto"/>
             </w:pPr>
             <w:r>
-              <w:t xml:space="preserve">Connecting to an available port, </w:t>
-            </w:r>
-            <w:r>
-              <w:lastRenderedPageBreak/>
-              <w:t>but no device is connected.</w:t>
+              <w:t>Connecting to an available port, but no device is connected.</w:t>
             </w:r>
           </w:p>
         </w:tc>
@@ -12317,12 +11553,7 @@
               <w:spacing w:line="276" w:lineRule="auto"/>
             </w:pPr>
             <w:r>
-              <w:lastRenderedPageBreak/>
-              <w:t xml:space="preserve">Connection timeout </w:t>
-            </w:r>
-            <w:r>
-              <w:lastRenderedPageBreak/>
-              <w:t>error.</w:t>
+              <w:t>Connection timeout error.</w:t>
             </w:r>
           </w:p>
         </w:tc>
@@ -12336,12 +11567,7 @@
               <w:spacing w:line="276" w:lineRule="auto"/>
             </w:pPr>
             <w:r>
-              <w:lastRenderedPageBreak/>
-              <w:t xml:space="preserve">Connection timeout </w:t>
-            </w:r>
-            <w:r>
-              <w:lastRenderedPageBreak/>
-              <w:t>error.</w:t>
+              <w:t>Connection timeout error.</w:t>
             </w:r>
           </w:p>
         </w:tc>
@@ -12356,6 +11582,102 @@
               <w:jc w:val="center"/>
             </w:pPr>
             <w:r>
+              <w:t>Pass</w:t>
+            </w:r>
+          </w:p>
+        </w:tc>
+      </w:tr>
+      <w:tr>
+        <w:tc>
+          <w:tcPr>
+            <w:tcW w:w="436" w:type="dxa"/>
+            <w:vAlign w:val="center"/>
+          </w:tcPr>
+          <w:p>
+            <w:pPr>
+              <w:spacing w:line="276" w:lineRule="auto"/>
+              <w:jc w:val="center"/>
+              <w:rPr>
+                <w:b/>
+                <w:bCs/>
+              </w:rPr>
+            </w:pPr>
+            <w:r>
+              <w:rPr>
+                <w:b/>
+                <w:bCs/>
+              </w:rPr>
+              <w:t>11</w:t>
+            </w:r>
+          </w:p>
+        </w:tc>
+        <w:tc>
+          <w:tcPr>
+            <w:tcW w:w="3216" w:type="dxa"/>
+            <w:vAlign w:val="center"/>
+          </w:tcPr>
+          <w:p>
+            <w:pPr>
+              <w:spacing w:line="276" w:lineRule="auto"/>
+            </w:pPr>
+            <w:r>
+              <w:t xml:space="preserve">Connecting to port for </w:t>
+            </w:r>
+            <w:r>
+              <w:lastRenderedPageBreak/>
+              <w:t>pacemaker.</w:t>
+            </w:r>
+          </w:p>
+        </w:tc>
+        <w:tc>
+          <w:tcPr>
+            <w:tcW w:w="2432" w:type="dxa"/>
+            <w:vAlign w:val="center"/>
+          </w:tcPr>
+          <w:p>
+            <w:pPr>
+              <w:spacing w:line="276" w:lineRule="auto"/>
+            </w:pPr>
+            <w:r>
+              <w:lastRenderedPageBreak/>
+              <w:t xml:space="preserve">Update serial code, icon </w:t>
+            </w:r>
+            <w:r>
+              <w:lastRenderedPageBreak/>
+              <w:t>becomes checkmark, and success notification window.</w:t>
+            </w:r>
+          </w:p>
+        </w:tc>
+        <w:tc>
+          <w:tcPr>
+            <w:tcW w:w="2432" w:type="dxa"/>
+            <w:vAlign w:val="center"/>
+          </w:tcPr>
+          <w:p>
+            <w:pPr>
+              <w:spacing w:line="276" w:lineRule="auto"/>
+            </w:pPr>
+            <w:r>
+              <w:lastRenderedPageBreak/>
+              <w:t xml:space="preserve">Update serial code, icon </w:t>
+            </w:r>
+            <w:r>
+              <w:lastRenderedPageBreak/>
+              <w:t>becomes checkmark, and success notification window.</w:t>
+            </w:r>
+          </w:p>
+        </w:tc>
+        <w:tc>
+          <w:tcPr>
+            <w:tcW w:w="1060" w:type="dxa"/>
+            <w:vAlign w:val="center"/>
+          </w:tcPr>
+          <w:p>
+            <w:pPr>
+              <w:spacing w:line="276" w:lineRule="auto"/>
+              <w:jc w:val="center"/>
+            </w:pPr>
+            <w:r>
               <w:lastRenderedPageBreak/>
               <w:t>Pass</w:t>
             </w:r>
@@ -12382,7 +11704,7 @@
                 <w:b/>
                 <w:bCs/>
               </w:rPr>
-              <w:t>11</w:t>
+              <w:t>12</w:t>
             </w:r>
           </w:p>
         </w:tc>
@@ -12396,7 +11718,7 @@
               <w:spacing w:line="276" w:lineRule="auto"/>
             </w:pPr>
             <w:r>
-              <w:t>Connecting to port for pacemaker.</w:t>
+              <w:t>Sending parameters to pacemaker.</w:t>
             </w:r>
           </w:p>
         </w:tc>
@@ -12410,7 +11732,7 @@
               <w:spacing w:line="276" w:lineRule="auto"/>
             </w:pPr>
             <w:r>
-              <w:t>Update serial code, icon becomes checkmark, and success notification window.</w:t>
+              <w:t>Success notification window.</w:t>
             </w:r>
           </w:p>
         </w:tc>
@@ -12424,7 +11746,10 @@
               <w:spacing w:line="276" w:lineRule="auto"/>
             </w:pPr>
             <w:r>
-              <w:t>Update serial code, icon becomes checkmark, and success notification window.</w:t>
+              <w:t>Success notification window.</w:t>
+            </w:r>
+            <w:r>
+              <w:t xml:space="preserve"> But, if the user continuously spams the button, then an error will pop up. This just means you just have to try sending again though.</w:t>
             </w:r>
           </w:p>
         </w:tc>
@@ -12439,7 +11764,7 @@
               <w:jc w:val="center"/>
             </w:pPr>
             <w:r>
-              <w:t>Pass</w:t>
+              <w:t>Overall pass.</w:t>
             </w:r>
           </w:p>
         </w:tc>
@@ -12464,7 +11789,7 @@
                 <w:b/>
                 <w:bCs/>
               </w:rPr>
-              <w:t>12</w:t>
+              <w:t>13</w:t>
             </w:r>
           </w:p>
         </w:tc>
@@ -12478,7 +11803,7 @@
               <w:spacing w:line="276" w:lineRule="auto"/>
             </w:pPr>
             <w:r>
-              <w:t>Sending parameters to pacemaker.</w:t>
+              <w:t>Loading parameters from pacemaker.</w:t>
             </w:r>
           </w:p>
         </w:tc>
@@ -12492,7 +11817,7 @@
               <w:spacing w:line="276" w:lineRule="auto"/>
             </w:pPr>
             <w:r>
-              <w:t>Success notification window.</w:t>
+              <w:t>A dialogue window containing the variables loaded onto pacemaker.</w:t>
             </w:r>
           </w:p>
         </w:tc>
@@ -12506,10 +11831,7 @@
               <w:spacing w:line="276" w:lineRule="auto"/>
             </w:pPr>
             <w:r>
-              <w:t>Success notification window.</w:t>
-            </w:r>
-            <w:r>
-              <w:t xml:space="preserve"> But, if the user continuously spams the button, then an error will pop up. This just means you just have to try sending again though.</w:t>
+              <w:t>A dialogue window containing the variables loaded onto pacemaker.</w:t>
             </w:r>
           </w:p>
         </w:tc>
@@ -12524,7 +11846,7 @@
               <w:jc w:val="center"/>
             </w:pPr>
             <w:r>
-              <w:t>Overall pass.</w:t>
+              <w:t>Pass</w:t>
             </w:r>
           </w:p>
         </w:tc>
@@ -12549,7 +11871,7 @@
                 <w:b/>
                 <w:bCs/>
               </w:rPr>
-              <w:t>13</w:t>
+              <w:t>14</w:t>
             </w:r>
           </w:p>
         </w:tc>
@@ -12563,7 +11885,7 @@
               <w:spacing w:line="276" w:lineRule="auto"/>
             </w:pPr>
             <w:r>
-              <w:t>Loading parameters from pacemaker.</w:t>
+              <w:t>Pressing spinner arrow out of range of values.</w:t>
             </w:r>
           </w:p>
         </w:tc>
@@ -12577,7 +11899,7 @@
               <w:spacing w:line="276" w:lineRule="auto"/>
             </w:pPr>
             <w:r>
-              <w:t>A dialogue window containing the variables loaded onto pacemaker.</w:t>
+              <w:t>The spinners should hold value when increasing from max value or decreasing from min value.</w:t>
             </w:r>
           </w:p>
         </w:tc>
@@ -12591,7 +11913,13 @@
               <w:spacing w:line="276" w:lineRule="auto"/>
             </w:pPr>
             <w:r>
-              <w:t>A dialogue window containing the variables loaded onto pacemaker.</w:t>
+              <w:t>The spinners hold</w:t>
+            </w:r>
+            <w:r>
+              <w:t>s</w:t>
+            </w:r>
+            <w:r>
+              <w:t xml:space="preserve"> value when increasing from max value or decreasing from min value.</w:t>
             </w:r>
           </w:p>
         </w:tc>
@@ -12631,7 +11959,7 @@
                 <w:b/>
                 <w:bCs/>
               </w:rPr>
-              <w:t>14</w:t>
+              <w:t>15</w:t>
             </w:r>
           </w:p>
         </w:tc>
@@ -12645,7 +11973,7 @@
               <w:spacing w:line="276" w:lineRule="auto"/>
             </w:pPr>
             <w:r>
-              <w:t>Pressing spinner arrow out of range of values.</w:t>
+              <w:t>Refreshing ports when already connected to a port.</w:t>
             </w:r>
           </w:p>
         </w:tc>
@@ -12659,7 +11987,7 @@
               <w:spacing w:line="276" w:lineRule="auto"/>
             </w:pPr>
             <w:r>
-              <w:t>The spinners should hold value when increasing from max value or decreasing from min value.</w:t>
+              <w:t>Disconnect from port.</w:t>
             </w:r>
           </w:p>
         </w:tc>
@@ -12673,18 +12001,7 @@
               <w:spacing w:line="276" w:lineRule="auto"/>
             </w:pPr>
             <w:r>
-              <w:t xml:space="preserve">The spinners </w:t>
-            </w:r>
-            <w:proofErr w:type="gramStart"/>
-            <w:r>
-              <w:t>hold</w:t>
-            </w:r>
-            <w:r>
-              <w:t>s</w:t>
-            </w:r>
-            <w:proofErr w:type="gramEnd"/>
-            <w:r>
-              <w:t xml:space="preserve"> value when increasing from max value or decreasing from min value.</w:t>
+              <w:t>Disconnects from port.</w:t>
             </w:r>
           </w:p>
         </w:tc>
@@ -12724,7 +12041,7 @@
                 <w:b/>
                 <w:bCs/>
               </w:rPr>
-              <w:t>15</w:t>
+              <w:t>16</w:t>
             </w:r>
           </w:p>
         </w:tc>
@@ -12738,7 +12055,7 @@
               <w:spacing w:line="276" w:lineRule="auto"/>
             </w:pPr>
             <w:r>
-              <w:t>Refreshing ports when already connected to a port.</w:t>
+              <w:t>Connecting to the same port again.</w:t>
             </w:r>
           </w:p>
         </w:tc>
@@ -12752,7 +12069,7 @@
               <w:spacing w:line="276" w:lineRule="auto"/>
             </w:pPr>
             <w:r>
-              <w:t>Disconnect from port.</w:t>
+              <w:t>Error dialog prompt.</w:t>
             </w:r>
           </w:p>
         </w:tc>
@@ -12766,7 +12083,7 @@
               <w:spacing w:line="276" w:lineRule="auto"/>
             </w:pPr>
             <w:r>
-              <w:t>Disconnects from port.</w:t>
+              <w:t>Error dialog prompt.</w:t>
             </w:r>
           </w:p>
         </w:tc>
@@ -12806,7 +12123,7 @@
                 <w:b/>
                 <w:bCs/>
               </w:rPr>
-              <w:t>16</w:t>
+              <w:t>17</w:t>
             </w:r>
           </w:p>
         </w:tc>
@@ -12820,7 +12137,7 @@
               <w:spacing w:line="276" w:lineRule="auto"/>
             </w:pPr>
             <w:r>
-              <w:t>Connecting to the same port again.</w:t>
+              <w:t>Connecting to different port from current port.</w:t>
             </w:r>
           </w:p>
         </w:tc>
@@ -12834,7 +12151,13 @@
               <w:spacing w:line="276" w:lineRule="auto"/>
             </w:pPr>
             <w:r>
-              <w:t>Error dialog prompt.</w:t>
+              <w:t xml:space="preserve">Dialog prompt indicating port </w:t>
+            </w:r>
+            <w:r>
+              <w:t>disconnection and</w:t>
+            </w:r>
+            <w:r>
+              <w:t xml:space="preserve"> start connecting to new port.</w:t>
             </w:r>
           </w:p>
         </w:tc>
@@ -12848,7 +12171,13 @@
               <w:spacing w:line="276" w:lineRule="auto"/>
             </w:pPr>
             <w:r>
-              <w:t>Error dialog prompt.</w:t>
+              <w:t xml:space="preserve">Dialog prompt indicating port </w:t>
+            </w:r>
+            <w:r>
+              <w:t>disconnection and</w:t>
+            </w:r>
+            <w:r>
+              <w:t xml:space="preserve"> start connecting to new port.</w:t>
             </w:r>
           </w:p>
         </w:tc>
@@ -12888,7 +12217,7 @@
                 <w:b/>
                 <w:bCs/>
               </w:rPr>
-              <w:t>17</w:t>
+              <w:t>18</w:t>
             </w:r>
           </w:p>
         </w:tc>
@@ -12902,7 +12231,7 @@
               <w:spacing w:line="276" w:lineRule="auto"/>
             </w:pPr>
             <w:r>
-              <w:t>Connecting to different port from current port.</w:t>
+              <w:t>Pressing help button with missing ‘help.txt’ file.</w:t>
             </w:r>
           </w:p>
         </w:tc>
@@ -12916,13 +12245,7 @@
               <w:spacing w:line="276" w:lineRule="auto"/>
             </w:pPr>
             <w:r>
-              <w:t xml:space="preserve">Dialog prompt indicating port </w:t>
-            </w:r>
-            <w:r>
-              <w:t>disconnection and</w:t>
-            </w:r>
-            <w:r>
-              <w:t xml:space="preserve"> start connecting to new port.</w:t>
+              <w:t>Error dialog prompt.</w:t>
             </w:r>
           </w:p>
         </w:tc>
@@ -12936,13 +12259,7 @@
               <w:spacing w:line="276" w:lineRule="auto"/>
             </w:pPr>
             <w:r>
-              <w:t xml:space="preserve">Dialog prompt indicating port </w:t>
-            </w:r>
-            <w:r>
-              <w:t>disconnection and</w:t>
-            </w:r>
-            <w:r>
-              <w:t xml:space="preserve"> start connecting to new port.</w:t>
+              <w:t>Error dialog prompt.</w:t>
             </w:r>
           </w:p>
         </w:tc>
@@ -12982,7 +12299,7 @@
                 <w:b/>
                 <w:bCs/>
               </w:rPr>
-              <w:t>18</w:t>
+              <w:t>19</w:t>
             </w:r>
           </w:p>
         </w:tc>
@@ -12996,7 +12313,7 @@
               <w:spacing w:line="276" w:lineRule="auto"/>
             </w:pPr>
             <w:r>
-              <w:t>Pressing help button with missing ‘help.txt’ file.</w:t>
+              <w:t>Changing pacing modes in GUI.</w:t>
             </w:r>
           </w:p>
         </w:tc>
@@ -13010,7 +12327,7 @@
               <w:spacing w:line="276" w:lineRule="auto"/>
             </w:pPr>
             <w:r>
-              <w:t>Error dialog prompt.</w:t>
+              <w:t>Enable/disable appropriate input fields.</w:t>
             </w:r>
           </w:p>
         </w:tc>
@@ -13024,7 +12341,19 @@
               <w:spacing w:line="276" w:lineRule="auto"/>
             </w:pPr>
             <w:r>
-              <w:t>Error dialog prompt.</w:t>
+              <w:t>Enable</w:t>
+            </w:r>
+            <w:r>
+              <w:t>s</w:t>
+            </w:r>
+            <w:r>
+              <w:t>/disable</w:t>
+            </w:r>
+            <w:r>
+              <w:t>s</w:t>
+            </w:r>
+            <w:r>
+              <w:t xml:space="preserve"> appropriate input fields.</w:t>
             </w:r>
           </w:p>
         </w:tc>
@@ -13064,7 +12393,7 @@
                 <w:b/>
                 <w:bCs/>
               </w:rPr>
-              <w:t>19</w:t>
+              <w:t>20</w:t>
             </w:r>
           </w:p>
         </w:tc>
@@ -13078,7 +12407,7 @@
               <w:spacing w:line="276" w:lineRule="auto"/>
             </w:pPr>
             <w:r>
-              <w:t>Changing pacing modes in GUI.</w:t>
+              <w:t>Inputting higher lower rate limit than max sensor rate.</w:t>
             </w:r>
           </w:p>
         </w:tc>
@@ -13092,7 +12421,7 @@
               <w:spacing w:line="276" w:lineRule="auto"/>
             </w:pPr>
             <w:r>
-              <w:t>Enable/disable appropriate input fields.</w:t>
+              <w:t>Error dialog prompt.</w:t>
             </w:r>
           </w:p>
         </w:tc>
@@ -13106,19 +12435,7 @@
               <w:spacing w:line="276" w:lineRule="auto"/>
             </w:pPr>
             <w:r>
-              <w:t>Enable</w:t>
-            </w:r>
-            <w:r>
-              <w:t>s</w:t>
-            </w:r>
-            <w:r>
-              <w:t>/disable</w:t>
-            </w:r>
-            <w:r>
-              <w:t>s</w:t>
-            </w:r>
-            <w:r>
-              <w:t xml:space="preserve"> appropriate input fields.</w:t>
+              <w:t>Error dialog prompt.</w:t>
             </w:r>
           </w:p>
         </w:tc>
@@ -13158,7 +12475,7 @@
                 <w:b/>
                 <w:bCs/>
               </w:rPr>
-              <w:t>20</w:t>
+              <w:t>21</w:t>
             </w:r>
           </w:p>
         </w:tc>
@@ -13172,7 +12489,7 @@
               <w:spacing w:line="276" w:lineRule="auto"/>
             </w:pPr>
             <w:r>
-              <w:t>Inputting higher lower rate limit than max sensor rate.</w:t>
+              <w:t>Sending/viewing parameters to/from pacemaker when disconnected to a port.</w:t>
             </w:r>
           </w:p>
         </w:tc>
@@ -13240,7 +12557,7 @@
                 <w:b/>
                 <w:bCs/>
               </w:rPr>
-              <w:t>21</w:t>
+              <w:t>22</w:t>
             </w:r>
           </w:p>
         </w:tc>
@@ -13254,7 +12571,7 @@
               <w:spacing w:line="276" w:lineRule="auto"/>
             </w:pPr>
             <w:r>
-              <w:t>Sending/viewing parameters to/from pacemaker when disconnected to a port.</w:t>
+              <w:t>Logging out when connected to a port.</w:t>
             </w:r>
           </w:p>
         </w:tc>
@@ -13268,7 +12585,13 @@
               <w:spacing w:line="276" w:lineRule="auto"/>
             </w:pPr>
             <w:r>
-              <w:t>Error dialog prompt.</w:t>
+              <w:t xml:space="preserve">Dialog window indicating port disconnected, then login form is </w:t>
+            </w:r>
+            <w:r>
+              <w:t>shown,</w:t>
+            </w:r>
+            <w:r>
+              <w:t xml:space="preserve"> and DCM is disposed.</w:t>
             </w:r>
           </w:p>
         </w:tc>
@@ -13282,7 +12605,13 @@
               <w:spacing w:line="276" w:lineRule="auto"/>
             </w:pPr>
             <w:r>
-              <w:t>Error dialog prompt.</w:t>
+              <w:t xml:space="preserve">Dialog window indicating port disconnected, then login form is </w:t>
+            </w:r>
+            <w:r>
+              <w:t>shown,</w:t>
+            </w:r>
+            <w:r>
+              <w:t xml:space="preserve"> and DCM is disposed.</w:t>
             </w:r>
           </w:p>
         </w:tc>
@@ -13322,7 +12651,7 @@
                 <w:b/>
                 <w:bCs/>
               </w:rPr>
-              <w:t>22</w:t>
+              <w:t>23</w:t>
             </w:r>
           </w:p>
         </w:tc>
@@ -13336,7 +12665,7 @@
               <w:spacing w:line="276" w:lineRule="auto"/>
             </w:pPr>
             <w:r>
-              <w:t>Logging out when connected to a port.</w:t>
+              <w:t>Yanking the USB cable when port is already connected to.</w:t>
             </w:r>
           </w:p>
         </w:tc>
@@ -13350,13 +12679,10 @@
               <w:spacing w:line="276" w:lineRule="auto"/>
             </w:pPr>
             <w:r>
-              <w:t xml:space="preserve">Dialog window indicating port disconnected, then login form is </w:t>
-            </w:r>
-            <w:r>
-              <w:t>shown,</w:t>
-            </w:r>
-            <w:r>
-              <w:t xml:space="preserve"> and DCM is disposed.</w:t>
+              <w:t>Error dialog prompt</w:t>
+            </w:r>
+            <w:r>
+              <w:t>, and icon changes to cross.</w:t>
             </w:r>
           </w:p>
         </w:tc>
@@ -13370,13 +12696,7 @@
               <w:spacing w:line="276" w:lineRule="auto"/>
             </w:pPr>
             <w:r>
-              <w:t xml:space="preserve">Dialog window indicating port disconnected, then login form is </w:t>
-            </w:r>
-            <w:r>
-              <w:t>shown,</w:t>
-            </w:r>
-            <w:r>
-              <w:t xml:space="preserve"> and DCM is disposed.</w:t>
+              <w:t>Error dialog prompt, and icon changes to cross.</w:t>
             </w:r>
           </w:p>
         </w:tc>
@@ -13416,7 +12736,7 @@
                 <w:b/>
                 <w:bCs/>
               </w:rPr>
-              <w:t>23</w:t>
+              <w:t>24</w:t>
             </w:r>
           </w:p>
         </w:tc>
@@ -13430,7 +12750,11 @@
               <w:spacing w:line="276" w:lineRule="auto"/>
             </w:pPr>
             <w:r>
-              <w:t>Yanking the USB cable when port is already connected to.</w:t>
+              <w:t xml:space="preserve">Manually editing the saved parameters stored in text files, </w:t>
+            </w:r>
+            <w:r>
+              <w:lastRenderedPageBreak/>
+              <w:t>then loading them.</w:t>
             </w:r>
           </w:p>
         </w:tc>
@@ -13444,10 +12768,8 @@
               <w:spacing w:line="276" w:lineRule="auto"/>
             </w:pPr>
             <w:r>
-              <w:t>Error dialog prompt</w:t>
-            </w:r>
-            <w:r>
-              <w:t>, and icon changes to cross.</w:t>
+              <w:lastRenderedPageBreak/>
+              <w:t>Loads them regardless if they are out of range.</w:t>
             </w:r>
           </w:p>
         </w:tc>
@@ -13461,7 +12783,17 @@
               <w:spacing w:line="276" w:lineRule="auto"/>
             </w:pPr>
             <w:r>
-              <w:t>Error dialog prompt, and icon changes to cross.</w:t>
+              <w:t>Loads them regardless if they are out of range.</w:t>
+            </w:r>
+            <w:r>
+              <w:t xml:space="preserve"> </w:t>
+            </w:r>
+            <w:r>
+              <w:lastRenderedPageBreak/>
+              <w:t>This shouldn’t be an issue for the doctor, as they can simply load the nominal values (which are hard-coded)</w:t>
+            </w:r>
+            <w:r>
+              <w:t>.</w:t>
             </w:r>
           </w:p>
         </w:tc>
@@ -13476,6 +12808,7 @@
               <w:jc w:val="center"/>
             </w:pPr>
             <w:r>
+              <w:lastRenderedPageBreak/>
               <w:t>Pass</w:t>
             </w:r>
           </w:p>
@@ -13501,8 +12834,7 @@
                 <w:b/>
                 <w:bCs/>
               </w:rPr>
-              <w:lastRenderedPageBreak/>
-              <w:t>24</w:t>
+              <w:t>25</w:t>
             </w:r>
           </w:p>
         </w:tc>
@@ -13516,7 +12848,7 @@
               <w:spacing w:line="276" w:lineRule="auto"/>
             </w:pPr>
             <w:r>
-              <w:t>Manually editing the saved parameters stored in text files, then loading them.</w:t>
+              <w:t>Loading parameters from a text file that are not in format.</w:t>
             </w:r>
           </w:p>
         </w:tc>
@@ -13530,7 +12862,7 @@
               <w:spacing w:line="276" w:lineRule="auto"/>
             </w:pPr>
             <w:r>
-              <w:t>Loads them regardless if they are out of range.</w:t>
+              <w:t>Does nothing.</w:t>
             </w:r>
           </w:p>
         </w:tc>
@@ -13544,117 +12876,13 @@
               <w:spacing w:line="276" w:lineRule="auto"/>
             </w:pPr>
             <w:r>
-              <w:t>Loads them regardless if they are out of range.</w:t>
-            </w:r>
-            <w:r>
-              <w:t xml:space="preserve"> This </w:t>
-            </w:r>
-            <w:proofErr w:type="gramStart"/>
-            <w:r>
-              <w:t>shouldn’t</w:t>
-            </w:r>
-            <w:proofErr w:type="gramEnd"/>
-            <w:r>
-              <w:t xml:space="preserve"> be an issue for the doctor, as they can simply load the nominal values (which are hard-coded)</w:t>
-            </w:r>
-            <w:r>
-              <w:t>.</w:t>
-            </w:r>
-          </w:p>
-        </w:tc>
-        <w:tc>
-          <w:tcPr>
-            <w:tcW w:w="1060" w:type="dxa"/>
-            <w:vAlign w:val="center"/>
-          </w:tcPr>
-          <w:p>
-            <w:pPr>
-              <w:spacing w:line="276" w:lineRule="auto"/>
-              <w:jc w:val="center"/>
-            </w:pPr>
-            <w:r>
-              <w:t>Pass</w:t>
-            </w:r>
-          </w:p>
-        </w:tc>
-      </w:tr>
-      <w:tr>
-        <w:tc>
-          <w:tcPr>
-            <w:tcW w:w="436" w:type="dxa"/>
-            <w:vAlign w:val="center"/>
-          </w:tcPr>
-          <w:p>
-            <w:pPr>
-              <w:spacing w:line="276" w:lineRule="auto"/>
-              <w:jc w:val="center"/>
-              <w:rPr>
-                <w:b/>
-                <w:bCs/>
-              </w:rPr>
-            </w:pPr>
-            <w:r>
-              <w:rPr>
-                <w:b/>
-                <w:bCs/>
-              </w:rPr>
-              <w:t>25</w:t>
-            </w:r>
-          </w:p>
-        </w:tc>
-        <w:tc>
-          <w:tcPr>
-            <w:tcW w:w="3216" w:type="dxa"/>
-            <w:vAlign w:val="center"/>
-          </w:tcPr>
-          <w:p>
-            <w:pPr>
-              <w:spacing w:line="276" w:lineRule="auto"/>
-            </w:pPr>
-            <w:r>
-              <w:t>Loading parameters from a text file that are not in format.</w:t>
-            </w:r>
-          </w:p>
-        </w:tc>
-        <w:tc>
-          <w:tcPr>
-            <w:tcW w:w="2432" w:type="dxa"/>
-            <w:vAlign w:val="center"/>
-          </w:tcPr>
-          <w:p>
-            <w:pPr>
-              <w:spacing w:line="276" w:lineRule="auto"/>
-            </w:pPr>
-            <w:r>
-              <w:t>Does nothing.</w:t>
-            </w:r>
-          </w:p>
-        </w:tc>
-        <w:tc>
-          <w:tcPr>
-            <w:tcW w:w="2432" w:type="dxa"/>
-            <w:vAlign w:val="center"/>
-          </w:tcPr>
-          <w:p>
-            <w:pPr>
-              <w:spacing w:line="276" w:lineRule="auto"/>
-            </w:pPr>
-            <w:r>
               <w:t xml:space="preserve">Does nothing. This is </w:t>
             </w:r>
             <w:r>
               <w:t>good because</w:t>
             </w:r>
             <w:r>
-              <w:t xml:space="preserve"> we </w:t>
-            </w:r>
-            <w:proofErr w:type="gramStart"/>
-            <w:r>
-              <w:t>don’t</w:t>
-            </w:r>
-            <w:proofErr w:type="gramEnd"/>
-            <w:r>
-              <w:t xml:space="preserve"> want to read junk data.</w:t>
+              <w:t xml:space="preserve"> we don’t want to read junk data.</w:t>
             </w:r>
           </w:p>
         </w:tc>
@@ -16787,6 +16015,28 @@
       <w:u w:val="single"/>
     </w:rPr>
   </w:style>
+  <w:style w:type="paragraph" w:styleId="Date">
+    <w:name w:val="Date"/>
+    <w:basedOn w:val="Normal"/>
+    <w:next w:val="Normal"/>
+    <w:link w:val="DateChar"/>
+    <w:uiPriority w:val="99"/>
+    <w:semiHidden/>
+    <w:unhideWhenUsed/>
+    <w:rsid w:val="00B25144"/>
+  </w:style>
+  <w:style w:type="character" w:customStyle="1" w:styleId="DateChar">
+    <w:name w:val="Date Char"/>
+    <w:basedOn w:val="DefaultParagraphFont"/>
+    <w:link w:val="Date"/>
+    <w:uiPriority w:val="99"/>
+    <w:semiHidden/>
+    <w:rsid w:val="00B25144"/>
+    <w:rPr>
+      <w:rFonts w:ascii="Times New Roman" w:hAnsi="Times New Roman"/>
+      <w:sz w:val="24"/>
+    </w:rPr>
+  </w:style>
 </w:styles>
 </file>
 

</xml_diff>